<commit_message>
Se actualiza la documentación con la evidencia de los nuevos registros en las tablas
Se actualiza la documentación con la evidencia de los nuevos registros en las tablas
</commit_message>
<xml_diff>
--- a/Documentación de la actividad.docx
+++ b/Documentación de la actividad.docx
@@ -186,9 +186,9 @@
       <w:r>
         <w:drawing>
           <wp:inline distT="0" distB="0" distL="114300" distR="114300">
-            <wp:extent cx="5266690" cy="2043430"/>
-            <wp:effectExtent l="9525" t="9525" r="19685" b="23495"/>
-            <wp:docPr id="1" name="Picture 1"/>
+            <wp:extent cx="5264785" cy="2772410"/>
+            <wp:effectExtent l="9525" t="9525" r="21590" b="18415"/>
+            <wp:docPr id="6" name="Picture 6"/>
             <wp:cNvGraphicFramePr>
               <a:graphicFrameLocks xmlns:a="http://schemas.openxmlformats.org/drawingml/2006/main" noChangeAspect="1"/>
             </wp:cNvGraphicFramePr>
@@ -196,7 +196,7 @@
               <a:graphicData uri="http://schemas.openxmlformats.org/drawingml/2006/picture">
                 <pic:pic xmlns:pic="http://schemas.openxmlformats.org/drawingml/2006/picture">
                   <pic:nvPicPr>
-                    <pic:cNvPr id="1" name="Picture 1"/>
+                    <pic:cNvPr id="6" name="Picture 6"/>
                     <pic:cNvPicPr>
                       <a:picLocks noChangeAspect="1"/>
                     </pic:cNvPicPr>
@@ -210,7 +210,7 @@
                   <pic:spPr>
                     <a:xfrm>
                       <a:off x="0" y="0"/>
-                      <a:ext cx="5266690" cy="2043430"/>
+                      <a:ext cx="5264785" cy="2772410"/>
                     </a:xfrm>
                     <a:prstGeom prst="rect">
                       <a:avLst/>
@@ -243,9 +243,978 @@
           <w:numId w:val="0"/>
         </w:numPr>
         <w:jc w:val="both"/>
+        <w:rPr>
+          <w:rFonts w:hint="default"/>
+          <w:lang w:val="es-ES"/>
+        </w:rPr>
+      </w:pPr>
+      <w:r>
+        <w:rPr>
+          <w:rFonts w:hint="default"/>
+          <w:lang w:val="es-ES"/>
+        </w:rPr>
+        <w:t>Se realiza ingeniería inversa para observar el modelo relacional:</w:t>
+      </w:r>
+    </w:p>
+    <w:p>
+      <w:pPr>
+        <w:numPr>
+          <w:numId w:val="0"/>
+        </w:numPr>
+        <w:jc w:val="both"/>
+        <w:rPr>
+          <w:rFonts w:hint="default"/>
+          <w:lang w:val="es-ES"/>
+        </w:rPr>
+      </w:pPr>
+    </w:p>
+    <w:p>
+      <w:pPr>
+        <w:numPr>
+          <w:numId w:val="0"/>
+        </w:numPr>
+        <w:jc w:val="both"/>
+      </w:pPr>
+      <w:r>
+        <w:drawing>
+          <wp:inline distT="0" distB="0" distL="114300" distR="114300">
+            <wp:extent cx="5269230" cy="2301240"/>
+            <wp:effectExtent l="9525" t="9525" r="17145" b="13335"/>
+            <wp:docPr id="5" name="Picture 5"/>
+            <wp:cNvGraphicFramePr>
+              <a:graphicFrameLocks xmlns:a="http://schemas.openxmlformats.org/drawingml/2006/main" noChangeAspect="1"/>
+            </wp:cNvGraphicFramePr>
+            <a:graphic xmlns:a="http://schemas.openxmlformats.org/drawingml/2006/main">
+              <a:graphicData uri="http://schemas.openxmlformats.org/drawingml/2006/picture">
+                <pic:pic xmlns:pic="http://schemas.openxmlformats.org/drawingml/2006/picture">
+                  <pic:nvPicPr>
+                    <pic:cNvPr id="5" name="Picture 5"/>
+                    <pic:cNvPicPr>
+                      <a:picLocks noChangeAspect="1"/>
+                    </pic:cNvPicPr>
+                  </pic:nvPicPr>
+                  <pic:blipFill>
+                    <a:blip r:embed="rId6"/>
+                    <a:stretch>
+                      <a:fillRect/>
+                    </a:stretch>
+                  </pic:blipFill>
+                  <pic:spPr>
+                    <a:xfrm>
+                      <a:off x="0" y="0"/>
+                      <a:ext cx="5269230" cy="2301240"/>
+                    </a:xfrm>
+                    <a:prstGeom prst="rect">
+                      <a:avLst/>
+                    </a:prstGeom>
+                    <a:noFill/>
+                    <a:ln>
+                      <a:solidFill>
+                        <a:schemeClr val="tx1"/>
+                      </a:solidFill>
+                    </a:ln>
+                  </pic:spPr>
+                </pic:pic>
+              </a:graphicData>
+            </a:graphic>
+          </wp:inline>
+        </w:drawing>
+      </w:r>
+    </w:p>
+    <w:p>
+      <w:pPr>
+        <w:numPr>
+          <w:numId w:val="0"/>
+        </w:numPr>
+        <w:jc w:val="both"/>
+      </w:pPr>
+    </w:p>
+    <w:p>
+      <w:pPr>
+        <w:numPr>
+          <w:numId w:val="0"/>
+        </w:numPr>
+        <w:jc w:val="both"/>
+      </w:pPr>
+    </w:p>
+    <w:p>
+      <w:pPr>
+        <w:numPr>
+          <w:numId w:val="0"/>
+        </w:numPr>
+        <w:jc w:val="both"/>
+      </w:pPr>
+    </w:p>
+    <w:p>
+      <w:pPr>
+        <w:numPr>
+          <w:numId w:val="0"/>
+        </w:numPr>
+        <w:jc w:val="both"/>
+      </w:pPr>
+    </w:p>
+    <w:p>
+      <w:pPr>
+        <w:numPr>
+          <w:numId w:val="0"/>
+        </w:numPr>
+        <w:jc w:val="both"/>
+      </w:pPr>
+    </w:p>
+    <w:p>
+      <w:pPr>
+        <w:numPr>
+          <w:numId w:val="0"/>
+        </w:numPr>
+        <w:jc w:val="both"/>
+      </w:pPr>
+    </w:p>
+    <w:p>
+      <w:pPr>
+        <w:numPr>
+          <w:numId w:val="0"/>
+        </w:numPr>
+        <w:jc w:val="both"/>
+      </w:pPr>
+    </w:p>
+    <w:p>
+      <w:pPr>
+        <w:numPr>
+          <w:numId w:val="0"/>
+        </w:numPr>
+        <w:jc w:val="both"/>
+        <w:rPr>
+          <w:rFonts w:hint="default"/>
+          <w:lang w:val="es-ES"/>
+        </w:rPr>
+      </w:pPr>
+      <w:r>
+        <w:rPr>
+          <w:rFonts w:hint="default"/>
+          <w:lang w:val="es-ES"/>
+        </w:rPr>
+        <w:t>A continuación se ingresan los valores de la tabla “autor”:</w:t>
+      </w:r>
+    </w:p>
+    <w:p>
+      <w:pPr>
+        <w:numPr>
+          <w:numId w:val="0"/>
+        </w:numPr>
+        <w:jc w:val="both"/>
+      </w:pPr>
+      <w:r>
+        <w:drawing>
+          <wp:inline distT="0" distB="0" distL="114300" distR="114300">
+            <wp:extent cx="5270500" cy="2486025"/>
+            <wp:effectExtent l="9525" t="9525" r="15875" b="19050"/>
+            <wp:docPr id="7" name="Picture 7"/>
+            <wp:cNvGraphicFramePr>
+              <a:graphicFrameLocks xmlns:a="http://schemas.openxmlformats.org/drawingml/2006/main" noChangeAspect="1"/>
+            </wp:cNvGraphicFramePr>
+            <a:graphic xmlns:a="http://schemas.openxmlformats.org/drawingml/2006/main">
+              <a:graphicData uri="http://schemas.openxmlformats.org/drawingml/2006/picture">
+                <pic:pic xmlns:pic="http://schemas.openxmlformats.org/drawingml/2006/picture">
+                  <pic:nvPicPr>
+                    <pic:cNvPr id="7" name="Picture 7"/>
+                    <pic:cNvPicPr>
+                      <a:picLocks noChangeAspect="1"/>
+                    </pic:cNvPicPr>
+                  </pic:nvPicPr>
+                  <pic:blipFill>
+                    <a:blip r:embed="rId7"/>
+                    <a:stretch>
+                      <a:fillRect/>
+                    </a:stretch>
+                  </pic:blipFill>
+                  <pic:spPr>
+                    <a:xfrm>
+                      <a:off x="0" y="0"/>
+                      <a:ext cx="5270500" cy="2486025"/>
+                    </a:xfrm>
+                    <a:prstGeom prst="rect">
+                      <a:avLst/>
+                    </a:prstGeom>
+                    <a:noFill/>
+                    <a:ln>
+                      <a:solidFill>
+                        <a:schemeClr val="tx1"/>
+                      </a:solidFill>
+                    </a:ln>
+                  </pic:spPr>
+                </pic:pic>
+              </a:graphicData>
+            </a:graphic>
+          </wp:inline>
+        </w:drawing>
+      </w:r>
+    </w:p>
+    <w:p>
+      <w:pPr>
+        <w:numPr>
+          <w:numId w:val="0"/>
+        </w:numPr>
+        <w:jc w:val="both"/>
+        <w:rPr>
+          <w:rFonts w:hint="default"/>
+          <w:lang w:val="es-ES"/>
+        </w:rPr>
+      </w:pPr>
+      <w:r>
+        <w:rPr>
+          <w:rFonts w:hint="default"/>
+          <w:lang w:val="es-ES"/>
+        </w:rPr>
+        <w:t>Se ingresan los valores de la tabla “cliente”:</w:t>
+      </w:r>
+    </w:p>
+    <w:p>
+      <w:pPr>
+        <w:numPr>
+          <w:numId w:val="0"/>
+        </w:numPr>
+        <w:jc w:val="both"/>
+        <w:rPr>
+          <w:rFonts w:hint="default"/>
+          <w:lang w:val="es-ES"/>
+        </w:rPr>
+      </w:pPr>
+      <w:r>
+        <w:drawing>
+          <wp:inline distT="0" distB="0" distL="114300" distR="114300">
+            <wp:extent cx="5273675" cy="2739390"/>
+            <wp:effectExtent l="9525" t="9525" r="12700" b="13335"/>
+            <wp:docPr id="8" name="Picture 8"/>
+            <wp:cNvGraphicFramePr>
+              <a:graphicFrameLocks xmlns:a="http://schemas.openxmlformats.org/drawingml/2006/main" noChangeAspect="1"/>
+            </wp:cNvGraphicFramePr>
+            <a:graphic xmlns:a="http://schemas.openxmlformats.org/drawingml/2006/main">
+              <a:graphicData uri="http://schemas.openxmlformats.org/drawingml/2006/picture">
+                <pic:pic xmlns:pic="http://schemas.openxmlformats.org/drawingml/2006/picture">
+                  <pic:nvPicPr>
+                    <pic:cNvPr id="8" name="Picture 8"/>
+                    <pic:cNvPicPr>
+                      <a:picLocks noChangeAspect="1"/>
+                    </pic:cNvPicPr>
+                  </pic:nvPicPr>
+                  <pic:blipFill>
+                    <a:blip r:embed="rId8"/>
+                    <a:stretch>
+                      <a:fillRect/>
+                    </a:stretch>
+                  </pic:blipFill>
+                  <pic:spPr>
+                    <a:xfrm>
+                      <a:off x="0" y="0"/>
+                      <a:ext cx="5273675" cy="2739390"/>
+                    </a:xfrm>
+                    <a:prstGeom prst="rect">
+                      <a:avLst/>
+                    </a:prstGeom>
+                    <a:noFill/>
+                    <a:ln>
+                      <a:solidFill>
+                        <a:schemeClr val="tx1"/>
+                      </a:solidFill>
+                    </a:ln>
+                  </pic:spPr>
+                </pic:pic>
+              </a:graphicData>
+            </a:graphic>
+          </wp:inline>
+        </w:drawing>
+      </w:r>
+    </w:p>
+    <w:p>
+      <w:pPr>
+        <w:numPr>
+          <w:ilvl w:val="0"/>
+          <w:numId w:val="0"/>
+        </w:numPr>
+        <w:jc w:val="both"/>
+        <w:rPr>
+          <w:rFonts w:hint="default"/>
+          <w:lang w:val="es-ES"/>
+        </w:rPr>
+      </w:pPr>
+      <w:r>
+        <w:rPr>
+          <w:rFonts w:hint="default"/>
+          <w:lang w:val="es-ES"/>
+        </w:rPr>
+        <w:t>Se ingresan los valores de la tabla “editorial”:</w:t>
+      </w:r>
+    </w:p>
+    <w:p>
+      <w:pPr>
+        <w:numPr>
+          <w:ilvl w:val="0"/>
+          <w:numId w:val="0"/>
+        </w:numPr>
+        <w:jc w:val="both"/>
+        <w:rPr>
+          <w:rFonts w:hint="default"/>
+          <w:lang w:val="es-ES"/>
+        </w:rPr>
+      </w:pPr>
+      <w:r>
+        <w:drawing>
+          <wp:inline distT="0" distB="0" distL="114300" distR="114300">
+            <wp:extent cx="5269865" cy="2563495"/>
+            <wp:effectExtent l="9525" t="9525" r="16510" b="17780"/>
+            <wp:docPr id="9" name="Picture 9"/>
+            <wp:cNvGraphicFramePr>
+              <a:graphicFrameLocks xmlns:a="http://schemas.openxmlformats.org/drawingml/2006/main" noChangeAspect="1"/>
+            </wp:cNvGraphicFramePr>
+            <a:graphic xmlns:a="http://schemas.openxmlformats.org/drawingml/2006/main">
+              <a:graphicData uri="http://schemas.openxmlformats.org/drawingml/2006/picture">
+                <pic:pic xmlns:pic="http://schemas.openxmlformats.org/drawingml/2006/picture">
+                  <pic:nvPicPr>
+                    <pic:cNvPr id="9" name="Picture 9"/>
+                    <pic:cNvPicPr>
+                      <a:picLocks noChangeAspect="1"/>
+                    </pic:cNvPicPr>
+                  </pic:nvPicPr>
+                  <pic:blipFill>
+                    <a:blip r:embed="rId9"/>
+                    <a:stretch>
+                      <a:fillRect/>
+                    </a:stretch>
+                  </pic:blipFill>
+                  <pic:spPr>
+                    <a:xfrm>
+                      <a:off x="0" y="0"/>
+                      <a:ext cx="5269865" cy="2563495"/>
+                    </a:xfrm>
+                    <a:prstGeom prst="rect">
+                      <a:avLst/>
+                    </a:prstGeom>
+                    <a:noFill/>
+                    <a:ln>
+                      <a:solidFill>
+                        <a:schemeClr val="tx1"/>
+                      </a:solidFill>
+                    </a:ln>
+                  </pic:spPr>
+                </pic:pic>
+              </a:graphicData>
+            </a:graphic>
+          </wp:inline>
+        </w:drawing>
+      </w:r>
+    </w:p>
+    <w:p>
+      <w:pPr>
+        <w:numPr>
+          <w:ilvl w:val="0"/>
+          <w:numId w:val="0"/>
+        </w:numPr>
+        <w:jc w:val="both"/>
+        <w:rPr>
+          <w:rFonts w:hint="default"/>
+          <w:lang w:val="es-ES"/>
+        </w:rPr>
+      </w:pPr>
+    </w:p>
+    <w:p>
+      <w:pPr>
+        <w:numPr>
+          <w:ilvl w:val="0"/>
+          <w:numId w:val="0"/>
+        </w:numPr>
+        <w:jc w:val="both"/>
+        <w:rPr>
+          <w:rFonts w:hint="default"/>
+          <w:lang w:val="es-ES"/>
+        </w:rPr>
+      </w:pPr>
+    </w:p>
+    <w:p>
+      <w:pPr>
+        <w:numPr>
+          <w:ilvl w:val="0"/>
+          <w:numId w:val="0"/>
+        </w:numPr>
+        <w:jc w:val="both"/>
+        <w:rPr>
+          <w:rFonts w:hint="default"/>
+          <w:lang w:val="es-ES"/>
+        </w:rPr>
+      </w:pPr>
+    </w:p>
+    <w:p>
+      <w:pPr>
+        <w:numPr>
+          <w:ilvl w:val="0"/>
+          <w:numId w:val="0"/>
+        </w:numPr>
+        <w:jc w:val="both"/>
+      </w:pPr>
+      <w:r>
+        <w:rPr>
+          <w:rFonts w:hint="default"/>
+          <w:lang w:val="es-ES"/>
+        </w:rPr>
+        <w:t>Se ingresan los valores de la tabla “libro”, las siguientes son las sentencias para el ingreso de los 20 libros:</w:t>
+      </w:r>
+    </w:p>
+    <w:p>
+      <w:pPr>
+        <w:numPr>
+          <w:ilvl w:val="0"/>
+          <w:numId w:val="0"/>
+        </w:numPr>
+        <w:jc w:val="center"/>
+      </w:pPr>
+      <w:r>
+        <w:drawing>
+          <wp:inline distT="0" distB="0" distL="114300" distR="114300">
+            <wp:extent cx="4389755" cy="2799715"/>
+            <wp:effectExtent l="9525" t="9525" r="20320" b="10160"/>
+            <wp:docPr id="11" name="Picture 11"/>
+            <wp:cNvGraphicFramePr>
+              <a:graphicFrameLocks xmlns:a="http://schemas.openxmlformats.org/drawingml/2006/main" noChangeAspect="1"/>
+            </wp:cNvGraphicFramePr>
+            <a:graphic xmlns:a="http://schemas.openxmlformats.org/drawingml/2006/main">
+              <a:graphicData uri="http://schemas.openxmlformats.org/drawingml/2006/picture">
+                <pic:pic xmlns:pic="http://schemas.openxmlformats.org/drawingml/2006/picture">
+                  <pic:nvPicPr>
+                    <pic:cNvPr id="11" name="Picture 11"/>
+                    <pic:cNvPicPr>
+                      <a:picLocks noChangeAspect="1"/>
+                    </pic:cNvPicPr>
+                  </pic:nvPicPr>
+                  <pic:blipFill>
+                    <a:blip r:embed="rId10"/>
+                    <a:stretch>
+                      <a:fillRect/>
+                    </a:stretch>
+                  </pic:blipFill>
+                  <pic:spPr>
+                    <a:xfrm>
+                      <a:off x="0" y="0"/>
+                      <a:ext cx="4389755" cy="2799715"/>
+                    </a:xfrm>
+                    <a:prstGeom prst="rect">
+                      <a:avLst/>
+                    </a:prstGeom>
+                    <a:noFill/>
+                    <a:ln>
+                      <a:solidFill>
+                        <a:schemeClr val="tx1"/>
+                      </a:solidFill>
+                    </a:ln>
+                  </pic:spPr>
+                </pic:pic>
+              </a:graphicData>
+            </a:graphic>
+          </wp:inline>
+        </w:drawing>
+      </w:r>
+    </w:p>
+    <w:p>
+      <w:pPr>
+        <w:numPr>
+          <w:ilvl w:val="0"/>
+          <w:numId w:val="0"/>
+        </w:numPr>
+        <w:jc w:val="both"/>
+      </w:pPr>
+    </w:p>
+    <w:p>
+      <w:pPr>
+        <w:numPr>
+          <w:ilvl w:val="0"/>
+          <w:numId w:val="0"/>
+        </w:numPr>
+        <w:jc w:val="both"/>
+        <w:rPr>
+          <w:rFonts w:hint="default"/>
+          <w:lang w:val="es-ES"/>
+        </w:rPr>
+      </w:pPr>
+      <w:r>
+        <w:drawing>
+          <wp:inline distT="0" distB="0" distL="114300" distR="114300">
+            <wp:extent cx="5270500" cy="2710180"/>
+            <wp:effectExtent l="9525" t="9525" r="15875" b="23495"/>
+            <wp:docPr id="12" name="Picture 12"/>
+            <wp:cNvGraphicFramePr>
+              <a:graphicFrameLocks xmlns:a="http://schemas.openxmlformats.org/drawingml/2006/main" noChangeAspect="1"/>
+            </wp:cNvGraphicFramePr>
+            <a:graphic xmlns:a="http://schemas.openxmlformats.org/drawingml/2006/main">
+              <a:graphicData uri="http://schemas.openxmlformats.org/drawingml/2006/picture">
+                <pic:pic xmlns:pic="http://schemas.openxmlformats.org/drawingml/2006/picture">
+                  <pic:nvPicPr>
+                    <pic:cNvPr id="12" name="Picture 12"/>
+                    <pic:cNvPicPr>
+                      <a:picLocks noChangeAspect="1"/>
+                    </pic:cNvPicPr>
+                  </pic:nvPicPr>
+                  <pic:blipFill>
+                    <a:blip r:embed="rId11"/>
+                    <a:stretch>
+                      <a:fillRect/>
+                    </a:stretch>
+                  </pic:blipFill>
+                  <pic:spPr>
+                    <a:xfrm>
+                      <a:off x="0" y="0"/>
+                      <a:ext cx="5270500" cy="2710180"/>
+                    </a:xfrm>
+                    <a:prstGeom prst="rect">
+                      <a:avLst/>
+                    </a:prstGeom>
+                    <a:noFill/>
+                    <a:ln>
+                      <a:solidFill>
+                        <a:schemeClr val="tx1"/>
+                      </a:solidFill>
+                    </a:ln>
+                  </pic:spPr>
+                </pic:pic>
+              </a:graphicData>
+            </a:graphic>
+          </wp:inline>
+        </w:drawing>
+      </w:r>
+    </w:p>
+    <w:p>
+      <w:pPr>
+        <w:numPr>
+          <w:ilvl w:val="0"/>
+          <w:numId w:val="0"/>
+        </w:numPr>
+        <w:jc w:val="both"/>
+        <w:rPr>
+          <w:rFonts w:hint="default"/>
+          <w:lang w:val="es-ES"/>
+        </w:rPr>
+      </w:pPr>
+      <w:r>
+        <w:rPr>
+          <w:rFonts w:hint="default"/>
+          <w:lang w:val="es-ES"/>
+        </w:rPr>
+        <w:t>Se ingresan los valores de la tabla “libro_autor”:</w:t>
+      </w:r>
+    </w:p>
+    <w:p>
+      <w:pPr>
+        <w:numPr>
+          <w:ilvl w:val="0"/>
+          <w:numId w:val="0"/>
+        </w:numPr>
+        <w:jc w:val="both"/>
+      </w:pPr>
+      <w:r>
+        <w:drawing>
+          <wp:inline distT="0" distB="0" distL="114300" distR="114300">
+            <wp:extent cx="5270500" cy="2139315"/>
+            <wp:effectExtent l="9525" t="9525" r="15875" b="22860"/>
+            <wp:docPr id="13" name="Picture 13"/>
+            <wp:cNvGraphicFramePr>
+              <a:graphicFrameLocks xmlns:a="http://schemas.openxmlformats.org/drawingml/2006/main" noChangeAspect="1"/>
+            </wp:cNvGraphicFramePr>
+            <a:graphic xmlns:a="http://schemas.openxmlformats.org/drawingml/2006/main">
+              <a:graphicData uri="http://schemas.openxmlformats.org/drawingml/2006/picture">
+                <pic:pic xmlns:pic="http://schemas.openxmlformats.org/drawingml/2006/picture">
+                  <pic:nvPicPr>
+                    <pic:cNvPr id="13" name="Picture 13"/>
+                    <pic:cNvPicPr>
+                      <a:picLocks noChangeAspect="1"/>
+                    </pic:cNvPicPr>
+                  </pic:nvPicPr>
+                  <pic:blipFill>
+                    <a:blip r:embed="rId12"/>
+                    <a:srcRect/>
+                    <a:stretch>
+                      <a:fillRect/>
+                    </a:stretch>
+                  </pic:blipFill>
+                  <pic:spPr>
+                    <a:xfrm>
+                      <a:off x="0" y="0"/>
+                      <a:ext cx="5270500" cy="2139315"/>
+                    </a:xfrm>
+                    <a:prstGeom prst="rect">
+                      <a:avLst/>
+                    </a:prstGeom>
+                    <a:noFill/>
+                    <a:ln>
+                      <a:solidFill>
+                        <a:schemeClr val="tx1"/>
+                      </a:solidFill>
+                    </a:ln>
+                  </pic:spPr>
+                </pic:pic>
+              </a:graphicData>
+            </a:graphic>
+          </wp:inline>
+        </w:drawing>
+      </w:r>
+    </w:p>
+    <w:p>
+      <w:pPr>
+        <w:numPr>
+          <w:ilvl w:val="0"/>
+          <w:numId w:val="0"/>
+        </w:numPr>
+        <w:jc w:val="both"/>
+      </w:pPr>
+    </w:p>
+    <w:p>
+      <w:pPr>
+        <w:numPr>
+          <w:ilvl w:val="0"/>
+          <w:numId w:val="0"/>
+        </w:numPr>
+        <w:jc w:val="both"/>
+      </w:pPr>
+    </w:p>
+    <w:p>
+      <w:pPr>
+        <w:numPr>
+          <w:ilvl w:val="0"/>
+          <w:numId w:val="0"/>
+        </w:numPr>
+        <w:jc w:val="both"/>
+        <w:rPr>
+          <w:rFonts w:hint="default"/>
+          <w:lang w:val="es-ES"/>
+        </w:rPr>
+      </w:pPr>
+    </w:p>
+    <w:p>
+      <w:pPr>
+        <w:numPr>
+          <w:ilvl w:val="0"/>
+          <w:numId w:val="0"/>
+        </w:numPr>
+        <w:jc w:val="both"/>
+        <w:rPr>
+          <w:rFonts w:hint="default"/>
+          <w:lang w:val="es-ES"/>
+        </w:rPr>
+      </w:pPr>
+      <w:r>
+        <w:rPr>
+          <w:rFonts w:hint="default"/>
+          <w:lang w:val="es-ES"/>
+        </w:rPr>
+        <w:t>Se ingresan los valores de la tabla “libro_cliente”:</w:t>
+      </w:r>
+    </w:p>
+    <w:p>
+      <w:pPr>
+        <w:numPr>
+          <w:ilvl w:val="0"/>
+          <w:numId w:val="0"/>
+        </w:numPr>
+        <w:jc w:val="both"/>
+        <w:rPr>
+          <w:rFonts w:hint="default"/>
+          <w:lang w:val="es-ES"/>
+        </w:rPr>
+      </w:pPr>
+      <w:r>
+        <w:drawing>
+          <wp:inline distT="0" distB="0" distL="114300" distR="114300">
+            <wp:extent cx="5267960" cy="2787015"/>
+            <wp:effectExtent l="9525" t="9525" r="18415" b="22860"/>
+            <wp:docPr id="14" name="Picture 14"/>
+            <wp:cNvGraphicFramePr>
+              <a:graphicFrameLocks xmlns:a="http://schemas.openxmlformats.org/drawingml/2006/main" noChangeAspect="1"/>
+            </wp:cNvGraphicFramePr>
+            <a:graphic xmlns:a="http://schemas.openxmlformats.org/drawingml/2006/main">
+              <a:graphicData uri="http://schemas.openxmlformats.org/drawingml/2006/picture">
+                <pic:pic xmlns:pic="http://schemas.openxmlformats.org/drawingml/2006/picture">
+                  <pic:nvPicPr>
+                    <pic:cNvPr id="14" name="Picture 14"/>
+                    <pic:cNvPicPr>
+                      <a:picLocks noChangeAspect="1"/>
+                    </pic:cNvPicPr>
+                  </pic:nvPicPr>
+                  <pic:blipFill>
+                    <a:blip r:embed="rId13"/>
+                    <a:stretch>
+                      <a:fillRect/>
+                    </a:stretch>
+                  </pic:blipFill>
+                  <pic:spPr>
+                    <a:xfrm>
+                      <a:off x="0" y="0"/>
+                      <a:ext cx="5267960" cy="2787015"/>
+                    </a:xfrm>
+                    <a:prstGeom prst="rect">
+                      <a:avLst/>
+                    </a:prstGeom>
+                    <a:noFill/>
+                    <a:ln>
+                      <a:solidFill>
+                        <a:schemeClr val="tx1"/>
+                      </a:solidFill>
+                    </a:ln>
+                  </pic:spPr>
+                </pic:pic>
+              </a:graphicData>
+            </a:graphic>
+          </wp:inline>
+        </w:drawing>
+      </w:r>
+    </w:p>
+    <w:p>
+      <w:pPr>
+        <w:numPr>
+          <w:ilvl w:val="0"/>
+          <w:numId w:val="0"/>
+        </w:numPr>
+        <w:jc w:val="both"/>
+        <w:rPr>
+          <w:rFonts w:hint="default"/>
+          <w:lang w:val="es-ES"/>
+        </w:rPr>
+      </w:pPr>
+      <w:r>
+        <w:rPr>
+          <w:rFonts w:hint="default"/>
+          <w:lang w:val="es-ES"/>
+        </w:rPr>
+        <w:t>Se ingresan los valores de la tabla “telefono_cliente”:</w:t>
+      </w:r>
+    </w:p>
+    <w:p>
+      <w:pPr>
+        <w:numPr>
+          <w:ilvl w:val="0"/>
+          <w:numId w:val="0"/>
+        </w:numPr>
+        <w:jc w:val="both"/>
+      </w:pPr>
+      <w:r>
+        <w:drawing>
+          <wp:inline distT="0" distB="0" distL="114300" distR="114300">
+            <wp:extent cx="5271770" cy="3001010"/>
+            <wp:effectExtent l="9525" t="9525" r="14605" b="18415"/>
+            <wp:docPr id="15" name="Picture 15"/>
+            <wp:cNvGraphicFramePr>
+              <a:graphicFrameLocks xmlns:a="http://schemas.openxmlformats.org/drawingml/2006/main" noChangeAspect="1"/>
+            </wp:cNvGraphicFramePr>
+            <a:graphic xmlns:a="http://schemas.openxmlformats.org/drawingml/2006/main">
+              <a:graphicData uri="http://schemas.openxmlformats.org/drawingml/2006/picture">
+                <pic:pic xmlns:pic="http://schemas.openxmlformats.org/drawingml/2006/picture">
+                  <pic:nvPicPr>
+                    <pic:cNvPr id="15" name="Picture 15"/>
+                    <pic:cNvPicPr>
+                      <a:picLocks noChangeAspect="1"/>
+                    </pic:cNvPicPr>
+                  </pic:nvPicPr>
+                  <pic:blipFill>
+                    <a:blip r:embed="rId14"/>
+                    <a:stretch>
+                      <a:fillRect/>
+                    </a:stretch>
+                  </pic:blipFill>
+                  <pic:spPr>
+                    <a:xfrm>
+                      <a:off x="0" y="0"/>
+                      <a:ext cx="5271770" cy="3001010"/>
+                    </a:xfrm>
+                    <a:prstGeom prst="rect">
+                      <a:avLst/>
+                    </a:prstGeom>
+                    <a:noFill/>
+                    <a:ln>
+                      <a:solidFill>
+                        <a:schemeClr val="tx1"/>
+                      </a:solidFill>
+                    </a:ln>
+                  </pic:spPr>
+                </pic:pic>
+              </a:graphicData>
+            </a:graphic>
+          </wp:inline>
+        </w:drawing>
+      </w:r>
+    </w:p>
+    <w:p>
+      <w:pPr>
+        <w:numPr>
+          <w:ilvl w:val="0"/>
+          <w:numId w:val="0"/>
+        </w:numPr>
+        <w:jc w:val="both"/>
+        <w:rPr>
+          <w:rFonts w:hint="default"/>
+          <w:lang w:val="es-ES"/>
+        </w:rPr>
+      </w:pPr>
+    </w:p>
+    <w:p>
+      <w:pPr>
+        <w:numPr>
+          <w:ilvl w:val="0"/>
+          <w:numId w:val="1"/>
+        </w:numPr>
+        <w:ind w:left="420" w:leftChars="0" w:hanging="420" w:firstLineChars="0"/>
+        <w:jc w:val="both"/>
+        <w:rPr>
+          <w:rFonts w:hint="default"/>
+          <w:b/>
+          <w:bCs/>
+          <w:lang w:val="es-ES"/>
+        </w:rPr>
+      </w:pPr>
+      <w:r>
+        <w:rPr>
+          <w:rFonts w:hint="default"/>
+          <w:b/>
+          <w:bCs/>
+          <w:lang w:val="es-ES"/>
+        </w:rPr>
+        <w:t>realice 5 consultas que me permitan conocer el nombre y la fecha de nacimiento de cada escritor, la cantidad de libros diferentes vendidos, el nombre de su cliente acompañado de su numero teléfonico, el nombre del libro acompañado por su autor o sus autores, el nombre de las editoriales que han logrado vender libros.</w:t>
+      </w:r>
+    </w:p>
+    <w:p>
+      <w:pPr>
+        <w:numPr>
+          <w:ilvl w:val="0"/>
+          <w:numId w:val="0"/>
+        </w:numPr>
+        <w:jc w:val="both"/>
+        <w:rPr>
+          <w:rFonts w:hint="default"/>
+          <w:lang w:val="es-ES"/>
+        </w:rPr>
+      </w:pPr>
+    </w:p>
+    <w:p>
+      <w:pPr>
+        <w:numPr>
+          <w:ilvl w:val="0"/>
+          <w:numId w:val="0"/>
+        </w:numPr>
+        <w:jc w:val="both"/>
+        <w:rPr>
+          <w:rFonts w:hint="default"/>
+          <w:lang w:val="es-ES"/>
+        </w:rPr>
+      </w:pPr>
+    </w:p>
+    <w:p>
+      <w:pPr>
+        <w:numPr>
+          <w:ilvl w:val="0"/>
+          <w:numId w:val="0"/>
+        </w:numPr>
+        <w:jc w:val="both"/>
+        <w:rPr>
+          <w:rFonts w:hint="default"/>
+          <w:lang w:val="es-ES"/>
+        </w:rPr>
+      </w:pPr>
+    </w:p>
+    <w:p>
+      <w:pPr>
+        <w:numPr>
+          <w:numId w:val="0"/>
+        </w:numPr>
+        <w:jc w:val="both"/>
+        <w:rPr>
+          <w:rFonts w:hint="default"/>
+          <w:lang w:val="es-ES"/>
+        </w:rPr>
+      </w:pPr>
+    </w:p>
+    <w:p>
+      <w:pPr>
+        <w:numPr>
+          <w:numId w:val="0"/>
+        </w:numPr>
+        <w:jc w:val="both"/>
+        <w:rPr>
+          <w:rFonts w:hint="default"/>
+          <w:lang w:val="es-ES"/>
+        </w:rPr>
+      </w:pPr>
+    </w:p>
+    <w:p>
+      <w:pPr>
+        <w:numPr>
+          <w:numId w:val="0"/>
+        </w:numPr>
+        <w:jc w:val="both"/>
+      </w:pPr>
+    </w:p>
+    <w:p>
+      <w:pPr>
+        <w:numPr>
+          <w:numId w:val="0"/>
+        </w:numPr>
+        <w:jc w:val="both"/>
+      </w:pPr>
+    </w:p>
+    <w:p>
+      <w:pPr>
+        <w:numPr>
+          <w:numId w:val="0"/>
+        </w:numPr>
+        <w:jc w:val="both"/>
+      </w:pPr>
+    </w:p>
+    <w:p>
+      <w:pPr>
+        <w:numPr>
+          <w:numId w:val="0"/>
+        </w:numPr>
+        <w:jc w:val="both"/>
       </w:pPr>
       <w:bookmarkStart w:id="0" w:name="_GoBack"/>
       <w:bookmarkEnd w:id="0"/>
+    </w:p>
+    <w:p>
+      <w:pPr>
+        <w:numPr>
+          <w:numId w:val="0"/>
+        </w:numPr>
+        <w:jc w:val="both"/>
+      </w:pPr>
+    </w:p>
+    <w:p>
+      <w:pPr>
+        <w:numPr>
+          <w:numId w:val="0"/>
+        </w:numPr>
+        <w:jc w:val="both"/>
+      </w:pPr>
+    </w:p>
+    <w:p>
+      <w:pPr>
+        <w:numPr>
+          <w:numId w:val="0"/>
+        </w:numPr>
+        <w:jc w:val="both"/>
+      </w:pPr>
+    </w:p>
+    <w:p>
+      <w:pPr>
+        <w:numPr>
+          <w:numId w:val="0"/>
+        </w:numPr>
+        <w:jc w:val="both"/>
+      </w:pPr>
+    </w:p>
+    <w:p>
+      <w:pPr>
+        <w:numPr>
+          <w:numId w:val="0"/>
+        </w:numPr>
+        <w:jc w:val="both"/>
+        <w:rPr>
+          <w:rFonts w:hint="default"/>
+          <w:lang w:val="es-ES"/>
+        </w:rPr>
+      </w:pPr>
     </w:p>
     <w:p>
       <w:pPr>

</xml_diff>

<commit_message>
Se realizan las 5 consultas para conocer el nombre y la fecha de nacimiento de cada escritor, la cantidad de libros diferentes vendidos, el nombre de su cliente acompañado de su numero teléfonico, el nombre del libro acompañado por su autor o sus autores, el nombre de las editoriales que han logrado vender libros
Se realizan las 5 consultas para conocer el nombre y la fecha de nacimiento de cada escritor, la cantidad de libros diferentes vendidos, el nombre de su cliente acompañado de su numero teléfonico, el nombre del libro acompañado por su autor o sus autores, el nombre de las editoriales que han logrado vender libros
</commit_message>
<xml_diff>
--- a/Documentación de la actividad.docx
+++ b/Documentación de la actividad.docx
@@ -911,7 +911,7 @@
           <w:ilvl w:val="0"/>
           <w:numId w:val="0"/>
         </w:numPr>
-        <w:jc w:val="both"/>
+        <w:jc w:val="center"/>
         <w:rPr>
           <w:rFonts w:hint="default"/>
           <w:lang w:val="es-ES"/>
@@ -920,8 +920,8 @@
       <w:r>
         <w:drawing>
           <wp:inline distT="0" distB="0" distL="114300" distR="114300">
-            <wp:extent cx="5267960" cy="2787015"/>
-            <wp:effectExtent l="9525" t="9525" r="18415" b="22860"/>
+            <wp:extent cx="4205605" cy="2225675"/>
+            <wp:effectExtent l="9525" t="9525" r="13970" b="12700"/>
             <wp:docPr id="14" name="Picture 14"/>
             <wp:cNvGraphicFramePr>
               <a:graphicFrameLocks xmlns:a="http://schemas.openxmlformats.org/drawingml/2006/main" noChangeAspect="1"/>
@@ -944,7 +944,7 @@
                   <pic:spPr>
                     <a:xfrm>
                       <a:off x="0" y="0"/>
-                      <a:ext cx="5267960" cy="2787015"/>
+                      <a:ext cx="4205605" cy="2225675"/>
                     </a:xfrm>
                     <a:prstGeom prst="rect">
                       <a:avLst/>
@@ -989,13 +989,13 @@
           <w:ilvl w:val="0"/>
           <w:numId w:val="0"/>
         </w:numPr>
-        <w:jc w:val="both"/>
+        <w:jc w:val="center"/>
       </w:pPr>
       <w:r>
         <w:drawing>
           <wp:inline distT="0" distB="0" distL="114300" distR="114300">
-            <wp:extent cx="5271770" cy="3001010"/>
-            <wp:effectExtent l="9525" t="9525" r="14605" b="18415"/>
+            <wp:extent cx="4226560" cy="2406015"/>
+            <wp:effectExtent l="9525" t="9525" r="12065" b="22860"/>
             <wp:docPr id="15" name="Picture 15"/>
             <wp:cNvGraphicFramePr>
               <a:graphicFrameLocks xmlns:a="http://schemas.openxmlformats.org/drawingml/2006/main" noChangeAspect="1"/>
@@ -1018,7 +1018,7 @@
                   <pic:spPr>
                     <a:xfrm>
                       <a:off x="0" y="0"/>
-                      <a:ext cx="5271770" cy="3001010"/>
+                      <a:ext cx="4226560" cy="2406015"/>
                     </a:xfrm>
                     <a:prstGeom prst="rect">
                       <a:avLst/>
@@ -1078,99 +1078,621 @@
     <w:p>
       <w:pPr>
         <w:numPr>
-          <w:ilvl w:val="0"/>
-          <w:numId w:val="0"/>
-        </w:numPr>
-        <w:jc w:val="both"/>
-        <w:rPr>
-          <w:rFonts w:hint="default"/>
-          <w:lang w:val="es-ES"/>
-        </w:rPr>
-      </w:pPr>
-    </w:p>
-    <w:p>
-      <w:pPr>
-        <w:numPr>
-          <w:ilvl w:val="0"/>
-          <w:numId w:val="0"/>
-        </w:numPr>
-        <w:jc w:val="both"/>
-        <w:rPr>
-          <w:rFonts w:hint="default"/>
-          <w:lang w:val="es-ES"/>
-        </w:rPr>
-      </w:pPr>
-    </w:p>
-    <w:p>
-      <w:pPr>
-        <w:numPr>
-          <w:ilvl w:val="0"/>
-          <w:numId w:val="0"/>
-        </w:numPr>
-        <w:jc w:val="both"/>
-        <w:rPr>
-          <w:rFonts w:hint="default"/>
-          <w:lang w:val="es-ES"/>
-        </w:rPr>
-      </w:pPr>
-    </w:p>
-    <w:p>
-      <w:pPr>
-        <w:numPr>
-          <w:numId w:val="0"/>
-        </w:numPr>
-        <w:jc w:val="both"/>
-        <w:rPr>
-          <w:rFonts w:hint="default"/>
-          <w:lang w:val="es-ES"/>
-        </w:rPr>
-      </w:pPr>
-    </w:p>
-    <w:p>
-      <w:pPr>
-        <w:numPr>
-          <w:numId w:val="0"/>
-        </w:numPr>
-        <w:jc w:val="both"/>
-        <w:rPr>
-          <w:rFonts w:hint="default"/>
-          <w:lang w:val="es-ES"/>
-        </w:rPr>
-      </w:pPr>
-    </w:p>
-    <w:p>
-      <w:pPr>
-        <w:numPr>
-          <w:numId w:val="0"/>
-        </w:numPr>
-        <w:jc w:val="both"/>
-      </w:pPr>
-    </w:p>
-    <w:p>
-      <w:pPr>
-        <w:numPr>
-          <w:numId w:val="0"/>
-        </w:numPr>
-        <w:jc w:val="both"/>
-      </w:pPr>
-    </w:p>
-    <w:p>
-      <w:pPr>
-        <w:numPr>
-          <w:numId w:val="0"/>
-        </w:numPr>
-        <w:jc w:val="both"/>
-      </w:pPr>
-    </w:p>
-    <w:p>
-      <w:pPr>
-        <w:numPr>
-          <w:numId w:val="0"/>
-        </w:numPr>
-        <w:jc w:val="both"/>
+          <w:numId w:val="0"/>
+        </w:numPr>
+        <w:jc w:val="both"/>
+        <w:rPr>
+          <w:rFonts w:hint="default"/>
+          <w:b/>
+          <w:bCs/>
+          <w:lang w:val="es-ES"/>
+        </w:rPr>
+      </w:pPr>
+    </w:p>
+    <w:p>
+      <w:pPr>
+        <w:numPr>
+          <w:numId w:val="0"/>
+        </w:numPr>
+        <w:jc w:val="both"/>
+        <w:rPr>
+          <w:rFonts w:hint="default"/>
+          <w:b w:val="0"/>
+          <w:bCs w:val="0"/>
+          <w:lang w:val="es-ES"/>
+        </w:rPr>
+      </w:pPr>
+      <w:r>
+        <w:rPr>
+          <w:rFonts w:hint="default"/>
+          <w:b w:val="0"/>
+          <w:bCs w:val="0"/>
+          <w:lang w:val="es-ES"/>
+        </w:rPr>
+        <w:t>Nombre y la fecha de nacimiento de cada escritor</w:t>
+      </w:r>
+    </w:p>
+    <w:p>
+      <w:pPr>
+        <w:numPr>
+          <w:numId w:val="0"/>
+        </w:numPr>
+        <w:jc w:val="both"/>
+        <w:rPr>
+          <w:rFonts w:hint="default"/>
+          <w:b/>
+          <w:bCs/>
+          <w:lang w:val="es-ES"/>
+        </w:rPr>
+      </w:pPr>
+      <w:r>
+        <w:drawing>
+          <wp:inline distT="0" distB="0" distL="114300" distR="114300">
+            <wp:extent cx="5266690" cy="2560955"/>
+            <wp:effectExtent l="9525" t="9525" r="19685" b="20320"/>
+            <wp:docPr id="16" name="Picture 16"/>
+            <wp:cNvGraphicFramePr>
+              <a:graphicFrameLocks xmlns:a="http://schemas.openxmlformats.org/drawingml/2006/main" noChangeAspect="1"/>
+            </wp:cNvGraphicFramePr>
+            <a:graphic xmlns:a="http://schemas.openxmlformats.org/drawingml/2006/main">
+              <a:graphicData uri="http://schemas.openxmlformats.org/drawingml/2006/picture">
+                <pic:pic xmlns:pic="http://schemas.openxmlformats.org/drawingml/2006/picture">
+                  <pic:nvPicPr>
+                    <pic:cNvPr id="16" name="Picture 16"/>
+                    <pic:cNvPicPr>
+                      <a:picLocks noChangeAspect="1"/>
+                    </pic:cNvPicPr>
+                  </pic:nvPicPr>
+                  <pic:blipFill>
+                    <a:blip r:embed="rId15"/>
+                    <a:stretch>
+                      <a:fillRect/>
+                    </a:stretch>
+                  </pic:blipFill>
+                  <pic:spPr>
+                    <a:xfrm>
+                      <a:off x="0" y="0"/>
+                      <a:ext cx="5266690" cy="2560955"/>
+                    </a:xfrm>
+                    <a:prstGeom prst="rect">
+                      <a:avLst/>
+                    </a:prstGeom>
+                    <a:noFill/>
+                    <a:ln>
+                      <a:solidFill>
+                        <a:schemeClr val="tx1"/>
+                      </a:solidFill>
+                    </a:ln>
+                  </pic:spPr>
+                </pic:pic>
+              </a:graphicData>
+            </a:graphic>
+          </wp:inline>
+        </w:drawing>
+      </w:r>
+    </w:p>
+    <w:p>
+      <w:pPr>
+        <w:numPr>
+          <w:ilvl w:val="0"/>
+          <w:numId w:val="0"/>
+        </w:numPr>
+        <w:jc w:val="both"/>
+        <w:rPr>
+          <w:rFonts w:hint="default"/>
+          <w:lang w:val="es-ES"/>
+        </w:rPr>
+      </w:pPr>
+    </w:p>
+    <w:p>
+      <w:pPr>
+        <w:numPr>
+          <w:ilvl w:val="0"/>
+          <w:numId w:val="0"/>
+        </w:numPr>
+        <w:jc w:val="both"/>
+        <w:rPr>
+          <w:rFonts w:hint="default"/>
+          <w:b w:val="0"/>
+          <w:bCs w:val="0"/>
+          <w:lang w:val="es-ES"/>
+        </w:rPr>
+      </w:pPr>
+      <w:r>
+        <w:rPr>
+          <w:rFonts w:hint="default"/>
+          <w:b w:val="0"/>
+          <w:bCs w:val="0"/>
+          <w:lang w:val="es-ES"/>
+        </w:rPr>
+        <w:t>la cantidad de libros diferentes vendidos se asume con la cantidad de registros en la tabla libro_cliente:</w:t>
+      </w:r>
+    </w:p>
+    <w:p>
+      <w:pPr>
+        <w:numPr>
+          <w:ilvl w:val="0"/>
+          <w:numId w:val="0"/>
+        </w:numPr>
+        <w:jc w:val="both"/>
+      </w:pPr>
+      <w:r>
+        <w:drawing>
+          <wp:inline distT="0" distB="0" distL="114300" distR="114300">
+            <wp:extent cx="5271770" cy="2339975"/>
+            <wp:effectExtent l="9525" t="9525" r="14605" b="12700"/>
+            <wp:docPr id="17" name="Picture 17"/>
+            <wp:cNvGraphicFramePr>
+              <a:graphicFrameLocks xmlns:a="http://schemas.openxmlformats.org/drawingml/2006/main" noChangeAspect="1"/>
+            </wp:cNvGraphicFramePr>
+            <a:graphic xmlns:a="http://schemas.openxmlformats.org/drawingml/2006/main">
+              <a:graphicData uri="http://schemas.openxmlformats.org/drawingml/2006/picture">
+                <pic:pic xmlns:pic="http://schemas.openxmlformats.org/drawingml/2006/picture">
+                  <pic:nvPicPr>
+                    <pic:cNvPr id="17" name="Picture 17"/>
+                    <pic:cNvPicPr>
+                      <a:picLocks noChangeAspect="1"/>
+                    </pic:cNvPicPr>
+                  </pic:nvPicPr>
+                  <pic:blipFill>
+                    <a:blip r:embed="rId16"/>
+                    <a:stretch>
+                      <a:fillRect/>
+                    </a:stretch>
+                  </pic:blipFill>
+                  <pic:spPr>
+                    <a:xfrm>
+                      <a:off x="0" y="0"/>
+                      <a:ext cx="5271770" cy="2339975"/>
+                    </a:xfrm>
+                    <a:prstGeom prst="rect">
+                      <a:avLst/>
+                    </a:prstGeom>
+                    <a:noFill/>
+                    <a:ln>
+                      <a:solidFill>
+                        <a:schemeClr val="tx1"/>
+                      </a:solidFill>
+                    </a:ln>
+                  </pic:spPr>
+                </pic:pic>
+              </a:graphicData>
+            </a:graphic>
+          </wp:inline>
+        </w:drawing>
+      </w:r>
+    </w:p>
+    <w:p>
+      <w:pPr>
+        <w:numPr>
+          <w:ilvl w:val="0"/>
+          <w:numId w:val="0"/>
+        </w:numPr>
+        <w:jc w:val="both"/>
+        <w:rPr>
+          <w:rFonts w:hint="default"/>
+          <w:lang w:val="es-ES"/>
+        </w:rPr>
+      </w:pPr>
+      <w:r>
+        <w:rPr>
+          <w:rFonts w:hint="default"/>
+          <w:lang w:val="es-ES"/>
+        </w:rPr>
+        <w:t>Y los siguientes son los diferentes libros vendidos:</w:t>
+      </w:r>
+    </w:p>
+    <w:p>
+      <w:pPr>
+        <w:numPr>
+          <w:ilvl w:val="0"/>
+          <w:numId w:val="0"/>
+        </w:numPr>
+        <w:jc w:val="both"/>
+        <w:rPr>
+          <w:rFonts w:hint="default"/>
+          <w:lang w:val="es-ES"/>
+        </w:rPr>
+      </w:pPr>
+      <w:r>
+        <w:drawing>
+          <wp:inline distT="0" distB="0" distL="114300" distR="114300">
+            <wp:extent cx="5273675" cy="2526665"/>
+            <wp:effectExtent l="9525" t="9525" r="12700" b="16510"/>
+            <wp:docPr id="18" name="Picture 18"/>
+            <wp:cNvGraphicFramePr>
+              <a:graphicFrameLocks xmlns:a="http://schemas.openxmlformats.org/drawingml/2006/main" noChangeAspect="1"/>
+            </wp:cNvGraphicFramePr>
+            <a:graphic xmlns:a="http://schemas.openxmlformats.org/drawingml/2006/main">
+              <a:graphicData uri="http://schemas.openxmlformats.org/drawingml/2006/picture">
+                <pic:pic xmlns:pic="http://schemas.openxmlformats.org/drawingml/2006/picture">
+                  <pic:nvPicPr>
+                    <pic:cNvPr id="18" name="Picture 18"/>
+                    <pic:cNvPicPr>
+                      <a:picLocks noChangeAspect="1"/>
+                    </pic:cNvPicPr>
+                  </pic:nvPicPr>
+                  <pic:blipFill>
+                    <a:blip r:embed="rId17"/>
+                    <a:stretch>
+                      <a:fillRect/>
+                    </a:stretch>
+                  </pic:blipFill>
+                  <pic:spPr>
+                    <a:xfrm>
+                      <a:off x="0" y="0"/>
+                      <a:ext cx="5273675" cy="2526665"/>
+                    </a:xfrm>
+                    <a:prstGeom prst="rect">
+                      <a:avLst/>
+                    </a:prstGeom>
+                    <a:noFill/>
+                    <a:ln>
+                      <a:solidFill>
+                        <a:schemeClr val="tx1"/>
+                      </a:solidFill>
+                    </a:ln>
+                  </pic:spPr>
+                </pic:pic>
+              </a:graphicData>
+            </a:graphic>
+          </wp:inline>
+        </w:drawing>
+      </w:r>
+    </w:p>
+    <w:p>
+      <w:pPr>
+        <w:numPr>
+          <w:ilvl w:val="0"/>
+          <w:numId w:val="0"/>
+        </w:numPr>
+        <w:jc w:val="both"/>
+        <w:rPr>
+          <w:rFonts w:hint="default"/>
+          <w:b w:val="0"/>
+          <w:bCs w:val="0"/>
+          <w:lang w:val="es-ES"/>
+        </w:rPr>
+      </w:pPr>
+    </w:p>
+    <w:p>
+      <w:pPr>
+        <w:numPr>
+          <w:ilvl w:val="0"/>
+          <w:numId w:val="0"/>
+        </w:numPr>
+        <w:jc w:val="both"/>
+        <w:rPr>
+          <w:rFonts w:hint="default"/>
+          <w:b w:val="0"/>
+          <w:bCs w:val="0"/>
+          <w:lang w:val="es-ES"/>
+        </w:rPr>
+      </w:pPr>
+      <w:r>
+        <w:rPr>
+          <w:rFonts w:hint="default"/>
+          <w:b w:val="0"/>
+          <w:bCs w:val="0"/>
+          <w:lang w:val="es-ES"/>
+        </w:rPr>
+        <w:t>El nombre de su cliente acompañado de su numero telefónico:</w:t>
+      </w:r>
+    </w:p>
+    <w:p>
+      <w:pPr>
+        <w:numPr>
+          <w:ilvl w:val="0"/>
+          <w:numId w:val="0"/>
+        </w:numPr>
+        <w:jc w:val="both"/>
+      </w:pPr>
+      <w:r>
+        <w:drawing>
+          <wp:inline distT="0" distB="0" distL="114300" distR="114300">
+            <wp:extent cx="5273040" cy="3023870"/>
+            <wp:effectExtent l="9525" t="9525" r="13335" b="14605"/>
+            <wp:docPr id="20" name="Picture 20"/>
+            <wp:cNvGraphicFramePr>
+              <a:graphicFrameLocks xmlns:a="http://schemas.openxmlformats.org/drawingml/2006/main" noChangeAspect="1"/>
+            </wp:cNvGraphicFramePr>
+            <a:graphic xmlns:a="http://schemas.openxmlformats.org/drawingml/2006/main">
+              <a:graphicData uri="http://schemas.openxmlformats.org/drawingml/2006/picture">
+                <pic:pic xmlns:pic="http://schemas.openxmlformats.org/drawingml/2006/picture">
+                  <pic:nvPicPr>
+                    <pic:cNvPr id="20" name="Picture 20"/>
+                    <pic:cNvPicPr>
+                      <a:picLocks noChangeAspect="1"/>
+                    </pic:cNvPicPr>
+                  </pic:nvPicPr>
+                  <pic:blipFill>
+                    <a:blip r:embed="rId18"/>
+                    <a:stretch>
+                      <a:fillRect/>
+                    </a:stretch>
+                  </pic:blipFill>
+                  <pic:spPr>
+                    <a:xfrm>
+                      <a:off x="0" y="0"/>
+                      <a:ext cx="5273040" cy="3023870"/>
+                    </a:xfrm>
+                    <a:prstGeom prst="rect">
+                      <a:avLst/>
+                    </a:prstGeom>
+                    <a:noFill/>
+                    <a:ln>
+                      <a:solidFill>
+                        <a:schemeClr val="tx1"/>
+                      </a:solidFill>
+                    </a:ln>
+                  </pic:spPr>
+                </pic:pic>
+              </a:graphicData>
+            </a:graphic>
+          </wp:inline>
+        </w:drawing>
+      </w:r>
+    </w:p>
+    <w:p>
+      <w:pPr>
+        <w:numPr>
+          <w:ilvl w:val="0"/>
+          <w:numId w:val="0"/>
+        </w:numPr>
+        <w:jc w:val="both"/>
+      </w:pPr>
+    </w:p>
+    <w:p>
+      <w:pPr>
+        <w:numPr>
+          <w:ilvl w:val="0"/>
+          <w:numId w:val="0"/>
+        </w:numPr>
+        <w:jc w:val="both"/>
+        <w:rPr>
+          <w:rFonts w:hint="default"/>
+          <w:b w:val="0"/>
+          <w:bCs w:val="0"/>
+          <w:lang w:val="es-ES"/>
+        </w:rPr>
+      </w:pPr>
+      <w:r>
+        <w:rPr>
+          <w:rFonts w:hint="default"/>
+          <w:b w:val="0"/>
+          <w:bCs w:val="0"/>
+          <w:lang w:val="es-ES"/>
+        </w:rPr>
+        <w:t>El nombre del libro acompañado por su autor o sus autores</w:t>
+      </w:r>
+    </w:p>
+    <w:p>
+      <w:pPr>
+        <w:numPr>
+          <w:ilvl w:val="0"/>
+          <w:numId w:val="0"/>
+        </w:numPr>
+        <w:jc w:val="both"/>
+        <w:rPr>
+          <w:rFonts w:hint="default"/>
+          <w:b w:val="0"/>
+          <w:bCs w:val="0"/>
+          <w:lang w:val="es-ES"/>
+        </w:rPr>
+      </w:pPr>
+      <w:r>
+        <w:drawing>
+          <wp:inline distT="0" distB="0" distL="114300" distR="114300">
+            <wp:extent cx="5266055" cy="2473325"/>
+            <wp:effectExtent l="9525" t="9525" r="20320" b="12700"/>
+            <wp:docPr id="21" name="Picture 21"/>
+            <wp:cNvGraphicFramePr>
+              <a:graphicFrameLocks xmlns:a="http://schemas.openxmlformats.org/drawingml/2006/main" noChangeAspect="1"/>
+            </wp:cNvGraphicFramePr>
+            <a:graphic xmlns:a="http://schemas.openxmlformats.org/drawingml/2006/main">
+              <a:graphicData uri="http://schemas.openxmlformats.org/drawingml/2006/picture">
+                <pic:pic xmlns:pic="http://schemas.openxmlformats.org/drawingml/2006/picture">
+                  <pic:nvPicPr>
+                    <pic:cNvPr id="21" name="Picture 21"/>
+                    <pic:cNvPicPr>
+                      <a:picLocks noChangeAspect="1"/>
+                    </pic:cNvPicPr>
+                  </pic:nvPicPr>
+                  <pic:blipFill>
+                    <a:blip r:embed="rId19"/>
+                    <a:stretch>
+                      <a:fillRect/>
+                    </a:stretch>
+                  </pic:blipFill>
+                  <pic:spPr>
+                    <a:xfrm>
+                      <a:off x="0" y="0"/>
+                      <a:ext cx="5266055" cy="2473325"/>
+                    </a:xfrm>
+                    <a:prstGeom prst="rect">
+                      <a:avLst/>
+                    </a:prstGeom>
+                    <a:noFill/>
+                    <a:ln>
+                      <a:solidFill>
+                        <a:schemeClr val="tx1"/>
+                      </a:solidFill>
+                    </a:ln>
+                  </pic:spPr>
+                </pic:pic>
+              </a:graphicData>
+            </a:graphic>
+          </wp:inline>
+        </w:drawing>
+      </w:r>
+    </w:p>
+    <w:p>
+      <w:pPr>
+        <w:numPr>
+          <w:ilvl w:val="0"/>
+          <w:numId w:val="0"/>
+        </w:numPr>
+        <w:jc w:val="both"/>
+        <w:rPr>
+          <w:rFonts w:hint="default"/>
+          <w:b/>
+          <w:bCs/>
+          <w:lang w:val="es-ES"/>
+        </w:rPr>
+      </w:pPr>
+    </w:p>
+    <w:p>
+      <w:pPr>
+        <w:numPr>
+          <w:ilvl w:val="0"/>
+          <w:numId w:val="0"/>
+        </w:numPr>
+        <w:jc w:val="both"/>
+        <w:rPr>
+          <w:rFonts w:hint="default"/>
+          <w:b w:val="0"/>
+          <w:bCs w:val="0"/>
+          <w:lang w:val="es-ES"/>
+        </w:rPr>
+      </w:pPr>
+      <w:r>
+        <w:rPr>
+          <w:rFonts w:hint="default"/>
+          <w:b w:val="0"/>
+          <w:bCs w:val="0"/>
+          <w:lang w:val="es-ES"/>
+        </w:rPr>
+        <w:t>El nombre de las editoriales que han logrado vender libros. Asumiendo que los registros en la tabla libro_cliente son registros de venta. Se obtiene los siguiente:</w:t>
+      </w:r>
+    </w:p>
+    <w:p>
+      <w:pPr>
+        <w:numPr>
+          <w:numId w:val="0"/>
+        </w:numPr>
+        <w:jc w:val="both"/>
+        <w:rPr>
+          <w:rFonts w:hint="default"/>
+          <w:lang w:val="es-ES"/>
+        </w:rPr>
+      </w:pPr>
+      <w:r>
+        <w:drawing>
+          <wp:inline distT="0" distB="0" distL="114300" distR="114300">
+            <wp:extent cx="5265420" cy="2630170"/>
+            <wp:effectExtent l="9525" t="9525" r="20955" b="27305"/>
+            <wp:docPr id="22" name="Picture 22"/>
+            <wp:cNvGraphicFramePr>
+              <a:graphicFrameLocks xmlns:a="http://schemas.openxmlformats.org/drawingml/2006/main" noChangeAspect="1"/>
+            </wp:cNvGraphicFramePr>
+            <a:graphic xmlns:a="http://schemas.openxmlformats.org/drawingml/2006/main">
+              <a:graphicData uri="http://schemas.openxmlformats.org/drawingml/2006/picture">
+                <pic:pic xmlns:pic="http://schemas.openxmlformats.org/drawingml/2006/picture">
+                  <pic:nvPicPr>
+                    <pic:cNvPr id="22" name="Picture 22"/>
+                    <pic:cNvPicPr>
+                      <a:picLocks noChangeAspect="1"/>
+                    </pic:cNvPicPr>
+                  </pic:nvPicPr>
+                  <pic:blipFill>
+                    <a:blip r:embed="rId20"/>
+                    <a:stretch>
+                      <a:fillRect/>
+                    </a:stretch>
+                  </pic:blipFill>
+                  <pic:spPr>
+                    <a:xfrm>
+                      <a:off x="0" y="0"/>
+                      <a:ext cx="5265420" cy="2630170"/>
+                    </a:xfrm>
+                    <a:prstGeom prst="rect">
+                      <a:avLst/>
+                    </a:prstGeom>
+                    <a:noFill/>
+                    <a:ln>
+                      <a:solidFill>
+                        <a:schemeClr val="tx1"/>
+                      </a:solidFill>
+                    </a:ln>
+                  </pic:spPr>
+                </pic:pic>
+              </a:graphicData>
+            </a:graphic>
+          </wp:inline>
+        </w:drawing>
+      </w:r>
+    </w:p>
+    <w:p>
+      <w:pPr>
+        <w:numPr>
+          <w:numId w:val="0"/>
+        </w:numPr>
+        <w:jc w:val="both"/>
+        <w:rPr>
+          <w:rFonts w:hint="default"/>
+          <w:lang w:val="es-ES"/>
+        </w:rPr>
+      </w:pPr>
+    </w:p>
+    <w:p>
+      <w:pPr>
+        <w:numPr>
+          <w:ilvl w:val="0"/>
+          <w:numId w:val="1"/>
+        </w:numPr>
+        <w:ind w:left="420" w:leftChars="0" w:hanging="420" w:firstLineChars="0"/>
+        <w:jc w:val="both"/>
+        <w:rPr>
+          <w:b/>
+          <w:bCs/>
+        </w:rPr>
+      </w:pPr>
+      <w:r>
+        <w:rPr>
+          <w:rFonts w:hint="default"/>
+          <w:b/>
+          <w:bCs/>
+        </w:rPr>
+        <w:t>Realice las dos vistas que considere sean las más importantes y explique el motivo de su selección.</w:t>
+      </w:r>
+    </w:p>
+    <w:p>
+      <w:pPr>
+        <w:numPr>
+          <w:numId w:val="0"/>
+        </w:numPr>
+        <w:jc w:val="both"/>
+        <w:rPr>
+          <w:b/>
+          <w:bCs/>
+        </w:rPr>
       </w:pPr>
       <w:bookmarkStart w:id="0" w:name="_GoBack"/>
       <w:bookmarkEnd w:id="0"/>
+    </w:p>
+    <w:p>
+      <w:pPr>
+        <w:numPr>
+          <w:numId w:val="0"/>
+        </w:numPr>
+        <w:jc w:val="both"/>
+      </w:pPr>
+    </w:p>
+    <w:p>
+      <w:pPr>
+        <w:numPr>
+          <w:numId w:val="0"/>
+        </w:numPr>
+        <w:jc w:val="both"/>
+      </w:pPr>
+    </w:p>
+    <w:p>
+      <w:pPr>
+        <w:numPr>
+          <w:numId w:val="0"/>
+        </w:numPr>
+        <w:jc w:val="both"/>
+      </w:pPr>
     </w:p>
     <w:p>
       <w:pPr>

</xml_diff>

<commit_message>
Se adicionan los Script de las dos vistas más importantes, de esta forma se termina la primer actividad
Se adicionan las dos vistas más importantes, de esta forma se termina la primer actividad
</commit_message>
<xml_diff>
--- a/Documentación de la actividad.docx
+++ b/Documentación de la actividad.docx
@@ -1571,10 +1571,6 @@
           <w:numId w:val="0"/>
         </w:numPr>
         <w:jc w:val="both"/>
-        <w:rPr>
-          <w:rFonts w:hint="default"/>
-          <w:lang w:val="es-ES"/>
-        </w:rPr>
       </w:pPr>
       <w:r>
         <w:drawing>
@@ -1628,6 +1624,138 @@
           <w:numId w:val="0"/>
         </w:numPr>
         <w:jc w:val="both"/>
+      </w:pPr>
+    </w:p>
+    <w:p>
+      <w:pPr>
+        <w:numPr>
+          <w:numId w:val="0"/>
+        </w:numPr>
+        <w:jc w:val="both"/>
+      </w:pPr>
+    </w:p>
+    <w:p>
+      <w:pPr>
+        <w:numPr>
+          <w:numId w:val="0"/>
+        </w:numPr>
+        <w:jc w:val="both"/>
+      </w:pPr>
+    </w:p>
+    <w:p>
+      <w:pPr>
+        <w:numPr>
+          <w:numId w:val="0"/>
+        </w:numPr>
+        <w:jc w:val="both"/>
+      </w:pPr>
+    </w:p>
+    <w:p>
+      <w:pPr>
+        <w:numPr>
+          <w:numId w:val="0"/>
+        </w:numPr>
+        <w:jc w:val="both"/>
+      </w:pPr>
+    </w:p>
+    <w:p>
+      <w:pPr>
+        <w:numPr>
+          <w:numId w:val="0"/>
+        </w:numPr>
+        <w:jc w:val="both"/>
+      </w:pPr>
+    </w:p>
+    <w:p>
+      <w:pPr>
+        <w:numPr>
+          <w:numId w:val="0"/>
+        </w:numPr>
+        <w:jc w:val="both"/>
+      </w:pPr>
+    </w:p>
+    <w:p>
+      <w:pPr>
+        <w:numPr>
+          <w:numId w:val="0"/>
+        </w:numPr>
+        <w:jc w:val="both"/>
+      </w:pPr>
+    </w:p>
+    <w:p>
+      <w:pPr>
+        <w:numPr>
+          <w:numId w:val="0"/>
+        </w:numPr>
+        <w:jc w:val="both"/>
+      </w:pPr>
+    </w:p>
+    <w:p>
+      <w:pPr>
+        <w:numPr>
+          <w:numId w:val="0"/>
+        </w:numPr>
+        <w:jc w:val="both"/>
+      </w:pPr>
+    </w:p>
+    <w:p>
+      <w:pPr>
+        <w:numPr>
+          <w:numId w:val="0"/>
+        </w:numPr>
+        <w:jc w:val="both"/>
+      </w:pPr>
+    </w:p>
+    <w:p>
+      <w:pPr>
+        <w:numPr>
+          <w:numId w:val="0"/>
+        </w:numPr>
+        <w:jc w:val="both"/>
+      </w:pPr>
+    </w:p>
+    <w:p>
+      <w:pPr>
+        <w:numPr>
+          <w:numId w:val="0"/>
+        </w:numPr>
+        <w:jc w:val="both"/>
+      </w:pPr>
+    </w:p>
+    <w:p>
+      <w:pPr>
+        <w:numPr>
+          <w:numId w:val="0"/>
+        </w:numPr>
+        <w:jc w:val="both"/>
+      </w:pPr>
+    </w:p>
+    <w:p>
+      <w:pPr>
+        <w:numPr>
+          <w:numId w:val="0"/>
+        </w:numPr>
+        <w:jc w:val="both"/>
+      </w:pPr>
+    </w:p>
+    <w:p>
+      <w:pPr>
+        <w:numPr>
+          <w:numId w:val="0"/>
+        </w:numPr>
+        <w:jc w:val="both"/>
+        <w:rPr>
+          <w:rFonts w:hint="default"/>
+          <w:lang w:val="es-ES"/>
+        </w:rPr>
+      </w:pPr>
+    </w:p>
+    <w:p>
+      <w:pPr>
+        <w:numPr>
+          <w:numId w:val="0"/>
+        </w:numPr>
+        <w:jc w:val="both"/>
         <w:rPr>
           <w:rFonts w:hint="default"/>
           <w:lang w:val="es-ES"/>
@@ -1667,6 +1795,437 @@
           <w:bCs/>
         </w:rPr>
       </w:pPr>
+    </w:p>
+    <w:p>
+      <w:pPr>
+        <w:numPr>
+          <w:numId w:val="0"/>
+        </w:numPr>
+        <w:jc w:val="both"/>
+        <w:rPr>
+          <w:b/>
+          <w:bCs/>
+        </w:rPr>
+      </w:pPr>
+    </w:p>
+    <w:p>
+      <w:pPr>
+        <w:numPr>
+          <w:numId w:val="0"/>
+        </w:numPr>
+        <w:jc w:val="both"/>
+        <w:rPr>
+          <w:rFonts w:hint="default"/>
+          <w:lang w:val="es-ES"/>
+        </w:rPr>
+      </w:pPr>
+      <w:r>
+        <w:rPr>
+          <w:rFonts w:hint="default"/>
+          <w:lang w:val="es-ES"/>
+        </w:rPr>
+        <w:t>En función de la estrategia del negocio es importante conocer cuales son los libros más vendidos en ese contexto crearía una vista para que el dueño del negocio analice la conveniencia de tener en el inventario más cantidad de libros de un determinado título como sigue:</w:t>
+      </w:r>
+    </w:p>
+    <w:p>
+      <w:pPr>
+        <w:numPr>
+          <w:numId w:val="0"/>
+        </w:numPr>
+        <w:jc w:val="both"/>
+        <w:rPr>
+          <w:rFonts w:hint="default"/>
+          <w:lang w:val="es-ES"/>
+        </w:rPr>
+      </w:pPr>
+    </w:p>
+    <w:p>
+      <w:pPr>
+        <w:numPr>
+          <w:numId w:val="0"/>
+        </w:numPr>
+        <w:jc w:val="both"/>
+        <w:rPr>
+          <w:rFonts w:hint="default"/>
+          <w:lang w:val="es-ES"/>
+        </w:rPr>
+      </w:pPr>
+    </w:p>
+    <w:p>
+      <w:pPr>
+        <w:numPr>
+          <w:numId w:val="0"/>
+        </w:numPr>
+        <w:jc w:val="both"/>
+      </w:pPr>
+      <w:r>
+        <w:drawing>
+          <wp:inline distT="0" distB="0" distL="114300" distR="114300">
+            <wp:extent cx="5267325" cy="2475865"/>
+            <wp:effectExtent l="9525" t="9525" r="19050" b="10160"/>
+            <wp:docPr id="24" name="Picture 24"/>
+            <wp:cNvGraphicFramePr>
+              <a:graphicFrameLocks xmlns:a="http://schemas.openxmlformats.org/drawingml/2006/main" noChangeAspect="1"/>
+            </wp:cNvGraphicFramePr>
+            <a:graphic xmlns:a="http://schemas.openxmlformats.org/drawingml/2006/main">
+              <a:graphicData uri="http://schemas.openxmlformats.org/drawingml/2006/picture">
+                <pic:pic xmlns:pic="http://schemas.openxmlformats.org/drawingml/2006/picture">
+                  <pic:nvPicPr>
+                    <pic:cNvPr id="24" name="Picture 24"/>
+                    <pic:cNvPicPr>
+                      <a:picLocks noChangeAspect="1"/>
+                    </pic:cNvPicPr>
+                  </pic:nvPicPr>
+                  <pic:blipFill>
+                    <a:blip r:embed="rId21"/>
+                    <a:stretch>
+                      <a:fillRect/>
+                    </a:stretch>
+                  </pic:blipFill>
+                  <pic:spPr>
+                    <a:xfrm>
+                      <a:off x="0" y="0"/>
+                      <a:ext cx="5267325" cy="2475865"/>
+                    </a:xfrm>
+                    <a:prstGeom prst="rect">
+                      <a:avLst/>
+                    </a:prstGeom>
+                    <a:noFill/>
+                    <a:ln>
+                      <a:solidFill>
+                        <a:schemeClr val="tx1"/>
+                      </a:solidFill>
+                    </a:ln>
+                  </pic:spPr>
+                </pic:pic>
+              </a:graphicData>
+            </a:graphic>
+          </wp:inline>
+        </w:drawing>
+      </w:r>
+    </w:p>
+    <w:p>
+      <w:pPr>
+        <w:numPr>
+          <w:numId w:val="0"/>
+        </w:numPr>
+        <w:jc w:val="both"/>
+        <w:rPr>
+          <w:rFonts w:hint="default"/>
+          <w:lang w:val="es-ES"/>
+        </w:rPr>
+      </w:pPr>
+    </w:p>
+    <w:p>
+      <w:pPr>
+        <w:numPr>
+          <w:numId w:val="0"/>
+        </w:numPr>
+        <w:jc w:val="both"/>
+        <w:rPr>
+          <w:rFonts w:hint="default"/>
+          <w:lang w:val="es-ES"/>
+        </w:rPr>
+      </w:pPr>
+    </w:p>
+    <w:p>
+      <w:pPr>
+        <w:numPr>
+          <w:numId w:val="0"/>
+        </w:numPr>
+        <w:jc w:val="both"/>
+        <w:rPr>
+          <w:rFonts w:hint="default"/>
+          <w:lang w:val="es-ES"/>
+        </w:rPr>
+      </w:pPr>
+      <w:r>
+        <w:rPr>
+          <w:rFonts w:hint="default"/>
+          <w:lang w:val="es-ES"/>
+        </w:rPr>
+        <w:t>El resultado de la vista creada para los datos ingresados es el siguiente:</w:t>
+      </w:r>
+    </w:p>
+    <w:p>
+      <w:pPr>
+        <w:numPr>
+          <w:numId w:val="0"/>
+        </w:numPr>
+        <w:jc w:val="both"/>
+        <w:rPr>
+          <w:rFonts w:hint="default"/>
+          <w:lang w:val="es-ES"/>
+        </w:rPr>
+      </w:pPr>
+    </w:p>
+    <w:p>
+      <w:pPr>
+        <w:numPr>
+          <w:numId w:val="0"/>
+        </w:numPr>
+        <w:jc w:val="both"/>
+        <w:rPr>
+          <w:rFonts w:hint="default"/>
+          <w:lang w:val="es-ES"/>
+        </w:rPr>
+      </w:pPr>
+    </w:p>
+    <w:p>
+      <w:pPr>
+        <w:numPr>
+          <w:numId w:val="0"/>
+        </w:numPr>
+        <w:jc w:val="both"/>
+      </w:pPr>
+      <w:r>
+        <w:drawing>
+          <wp:inline distT="0" distB="0" distL="114300" distR="114300">
+            <wp:extent cx="5269230" cy="2348865"/>
+            <wp:effectExtent l="9525" t="9525" r="17145" b="22860"/>
+            <wp:docPr id="25" name="Picture 25"/>
+            <wp:cNvGraphicFramePr>
+              <a:graphicFrameLocks xmlns:a="http://schemas.openxmlformats.org/drawingml/2006/main" noChangeAspect="1"/>
+            </wp:cNvGraphicFramePr>
+            <a:graphic xmlns:a="http://schemas.openxmlformats.org/drawingml/2006/main">
+              <a:graphicData uri="http://schemas.openxmlformats.org/drawingml/2006/picture">
+                <pic:pic xmlns:pic="http://schemas.openxmlformats.org/drawingml/2006/picture">
+                  <pic:nvPicPr>
+                    <pic:cNvPr id="25" name="Picture 25"/>
+                    <pic:cNvPicPr>
+                      <a:picLocks noChangeAspect="1"/>
+                    </pic:cNvPicPr>
+                  </pic:nvPicPr>
+                  <pic:blipFill>
+                    <a:blip r:embed="rId22"/>
+                    <a:stretch>
+                      <a:fillRect/>
+                    </a:stretch>
+                  </pic:blipFill>
+                  <pic:spPr>
+                    <a:xfrm>
+                      <a:off x="0" y="0"/>
+                      <a:ext cx="5269230" cy="2348865"/>
+                    </a:xfrm>
+                    <a:prstGeom prst="rect">
+                      <a:avLst/>
+                    </a:prstGeom>
+                    <a:noFill/>
+                    <a:ln>
+                      <a:solidFill>
+                        <a:schemeClr val="tx1"/>
+                      </a:solidFill>
+                    </a:ln>
+                  </pic:spPr>
+                </pic:pic>
+              </a:graphicData>
+            </a:graphic>
+          </wp:inline>
+        </w:drawing>
+      </w:r>
+    </w:p>
+    <w:p>
+      <w:pPr>
+        <w:numPr>
+          <w:numId w:val="0"/>
+        </w:numPr>
+        <w:jc w:val="both"/>
+      </w:pPr>
+    </w:p>
+    <w:p>
+      <w:pPr>
+        <w:numPr>
+          <w:numId w:val="0"/>
+        </w:numPr>
+        <w:jc w:val="both"/>
+      </w:pPr>
+    </w:p>
+    <w:p>
+      <w:pPr>
+        <w:numPr>
+          <w:numId w:val="0"/>
+        </w:numPr>
+        <w:jc w:val="both"/>
+      </w:pPr>
+    </w:p>
+    <w:p>
+      <w:pPr>
+        <w:numPr>
+          <w:numId w:val="0"/>
+        </w:numPr>
+        <w:jc w:val="both"/>
+      </w:pPr>
+    </w:p>
+    <w:p>
+      <w:pPr>
+        <w:numPr>
+          <w:numId w:val="0"/>
+        </w:numPr>
+        <w:jc w:val="both"/>
+      </w:pPr>
+    </w:p>
+    <w:p>
+      <w:pPr>
+        <w:numPr>
+          <w:numId w:val="0"/>
+        </w:numPr>
+        <w:jc w:val="both"/>
+      </w:pPr>
+    </w:p>
+    <w:p>
+      <w:pPr>
+        <w:numPr>
+          <w:numId w:val="0"/>
+        </w:numPr>
+        <w:jc w:val="both"/>
+      </w:pPr>
+    </w:p>
+    <w:p>
+      <w:pPr>
+        <w:numPr>
+          <w:numId w:val="0"/>
+        </w:numPr>
+        <w:jc w:val="both"/>
+      </w:pPr>
+    </w:p>
+    <w:p>
+      <w:pPr>
+        <w:numPr>
+          <w:numId w:val="0"/>
+        </w:numPr>
+        <w:jc w:val="both"/>
+      </w:pPr>
+    </w:p>
+    <w:p>
+      <w:pPr>
+        <w:numPr>
+          <w:numId w:val="0"/>
+        </w:numPr>
+        <w:jc w:val="both"/>
+      </w:pPr>
+    </w:p>
+    <w:p>
+      <w:pPr>
+        <w:numPr>
+          <w:numId w:val="0"/>
+        </w:numPr>
+        <w:jc w:val="both"/>
+        <w:rPr>
+          <w:rFonts w:hint="default"/>
+          <w:lang w:val="es-ES"/>
+        </w:rPr>
+      </w:pPr>
+      <w:r>
+        <w:rPr>
+          <w:rFonts w:hint="default"/>
+          <w:lang w:val="es-ES"/>
+        </w:rPr>
+        <w:t>Por otra parte como parte de un eventual programa de fidelización y comunicación con los clientes es conveniente identificar cuales son los clientes que más compran en la tienda  y así mismo tener con fácil acceso sus números de teléfono; por lo anterior crearía una vista como sigue:</w:t>
+      </w:r>
+    </w:p>
+    <w:p>
+      <w:pPr>
+        <w:numPr>
+          <w:numId w:val="0"/>
+        </w:numPr>
+        <w:jc w:val="both"/>
+      </w:pPr>
+    </w:p>
+    <w:p>
+      <w:pPr>
+        <w:numPr>
+          <w:numId w:val="0"/>
+        </w:numPr>
+        <w:jc w:val="both"/>
+      </w:pPr>
+      <w:r>
+        <w:drawing>
+          <wp:inline distT="0" distB="0" distL="114300" distR="114300">
+            <wp:extent cx="5270500" cy="2123440"/>
+            <wp:effectExtent l="9525" t="9525" r="15875" b="19685"/>
+            <wp:docPr id="27" name="Picture 27"/>
+            <wp:cNvGraphicFramePr>
+              <a:graphicFrameLocks xmlns:a="http://schemas.openxmlformats.org/drawingml/2006/main" noChangeAspect="1"/>
+            </wp:cNvGraphicFramePr>
+            <a:graphic xmlns:a="http://schemas.openxmlformats.org/drawingml/2006/main">
+              <a:graphicData uri="http://schemas.openxmlformats.org/drawingml/2006/picture">
+                <pic:pic xmlns:pic="http://schemas.openxmlformats.org/drawingml/2006/picture">
+                  <pic:nvPicPr>
+                    <pic:cNvPr id="27" name="Picture 27"/>
+                    <pic:cNvPicPr>
+                      <a:picLocks noChangeAspect="1"/>
+                    </pic:cNvPicPr>
+                  </pic:nvPicPr>
+                  <pic:blipFill>
+                    <a:blip r:embed="rId23"/>
+                    <a:stretch>
+                      <a:fillRect/>
+                    </a:stretch>
+                  </pic:blipFill>
+                  <pic:spPr>
+                    <a:xfrm>
+                      <a:off x="0" y="0"/>
+                      <a:ext cx="5270500" cy="2123440"/>
+                    </a:xfrm>
+                    <a:prstGeom prst="rect">
+                      <a:avLst/>
+                    </a:prstGeom>
+                    <a:noFill/>
+                    <a:ln>
+                      <a:solidFill>
+                        <a:schemeClr val="tx1"/>
+                      </a:solidFill>
+                    </a:ln>
+                  </pic:spPr>
+                </pic:pic>
+              </a:graphicData>
+            </a:graphic>
+          </wp:inline>
+        </w:drawing>
+      </w:r>
+    </w:p>
+    <w:p>
+      <w:pPr>
+        <w:numPr>
+          <w:numId w:val="0"/>
+        </w:numPr>
+        <w:jc w:val="both"/>
+        <w:rPr>
+          <w:rFonts w:hint="default"/>
+          <w:lang w:val="es-ES"/>
+        </w:rPr>
+      </w:pPr>
+    </w:p>
+    <w:p>
+      <w:pPr>
+        <w:numPr>
+          <w:numId w:val="0"/>
+        </w:numPr>
+        <w:jc w:val="both"/>
+        <w:rPr>
+          <w:rFonts w:hint="default"/>
+          <w:lang w:val="es-ES"/>
+        </w:rPr>
+      </w:pPr>
+      <w:r>
+        <w:rPr>
+          <w:rFonts w:hint="default"/>
+          <w:lang w:val="es-ES"/>
+        </w:rPr>
+        <w:t>El siguiente es el resultado de la vista creada previamente:</w:t>
+      </w:r>
+    </w:p>
+    <w:p>
+      <w:pPr>
+        <w:numPr>
+          <w:numId w:val="0"/>
+        </w:numPr>
+        <w:jc w:val="both"/>
+        <w:rPr>
+          <w:rFonts w:hint="default"/>
+          <w:lang w:val="es-ES"/>
+        </w:rPr>
+      </w:pPr>
       <w:bookmarkStart w:id="0" w:name="_GoBack"/>
       <w:bookmarkEnd w:id="0"/>
     </w:p>
@@ -1676,6 +2235,67 @@
           <w:numId w:val="0"/>
         </w:numPr>
         <w:jc w:val="both"/>
+        <w:rPr>
+          <w:rFonts w:hint="default"/>
+          <w:lang w:val="es-ES"/>
+        </w:rPr>
+      </w:pPr>
+      <w:r>
+        <w:drawing>
+          <wp:inline distT="0" distB="0" distL="114300" distR="114300">
+            <wp:extent cx="5269230" cy="3097530"/>
+            <wp:effectExtent l="9525" t="9525" r="17145" b="17145"/>
+            <wp:docPr id="28" name="Picture 28"/>
+            <wp:cNvGraphicFramePr>
+              <a:graphicFrameLocks xmlns:a="http://schemas.openxmlformats.org/drawingml/2006/main" noChangeAspect="1"/>
+            </wp:cNvGraphicFramePr>
+            <a:graphic xmlns:a="http://schemas.openxmlformats.org/drawingml/2006/main">
+              <a:graphicData uri="http://schemas.openxmlformats.org/drawingml/2006/picture">
+                <pic:pic xmlns:pic="http://schemas.openxmlformats.org/drawingml/2006/picture">
+                  <pic:nvPicPr>
+                    <pic:cNvPr id="28" name="Picture 28"/>
+                    <pic:cNvPicPr>
+                      <a:picLocks noChangeAspect="1"/>
+                    </pic:cNvPicPr>
+                  </pic:nvPicPr>
+                  <pic:blipFill>
+                    <a:blip r:embed="rId24"/>
+                    <a:stretch>
+                      <a:fillRect/>
+                    </a:stretch>
+                  </pic:blipFill>
+                  <pic:spPr>
+                    <a:xfrm>
+                      <a:off x="0" y="0"/>
+                      <a:ext cx="5269230" cy="3097530"/>
+                    </a:xfrm>
+                    <a:prstGeom prst="rect">
+                      <a:avLst/>
+                    </a:prstGeom>
+                    <a:noFill/>
+                    <a:ln>
+                      <a:solidFill>
+                        <a:schemeClr val="tx1"/>
+                      </a:solidFill>
+                    </a:ln>
+                  </pic:spPr>
+                </pic:pic>
+              </a:graphicData>
+            </a:graphic>
+          </wp:inline>
+        </w:drawing>
+      </w:r>
+    </w:p>
+    <w:p>
+      <w:pPr>
+        <w:numPr>
+          <w:numId w:val="0"/>
+        </w:numPr>
+        <w:jc w:val="both"/>
+        <w:rPr>
+          <w:rFonts w:hint="default"/>
+          <w:lang w:val="es-ES"/>
+        </w:rPr>
       </w:pPr>
     </w:p>
     <w:p>

</xml_diff>

<commit_message>
Se agregan las sentencias para crear las tablas de la segunda actividad
Se agregan las sentencias para crear las tablas de la segunda actividad
</commit_message>
<xml_diff>
--- a/Documentación de la actividad.docx
+++ b/Documentación de la actividad.docx
@@ -2226,8 +2226,6 @@
           <w:lang w:val="es-ES"/>
         </w:rPr>
       </w:pPr>
-      <w:bookmarkStart w:id="0" w:name="_GoBack"/>
-      <w:bookmarkEnd w:id="0"/>
     </w:p>
     <w:p>
       <w:pPr>
@@ -2352,10 +2350,1388 @@
           <w:numId w:val="0"/>
         </w:numPr>
         <w:jc w:val="both"/>
-        <w:rPr>
-          <w:rFonts w:hint="default"/>
-          <w:lang w:val="es-ES"/>
-        </w:rPr>
+      </w:pPr>
+    </w:p>
+    <w:p>
+      <w:pPr>
+        <w:numPr>
+          <w:numId w:val="0"/>
+        </w:numPr>
+        <w:jc w:val="both"/>
+      </w:pPr>
+    </w:p>
+    <w:p>
+      <w:pPr>
+        <w:numPr>
+          <w:numId w:val="0"/>
+        </w:numPr>
+        <w:jc w:val="both"/>
+      </w:pPr>
+    </w:p>
+    <w:p>
+      <w:pPr>
+        <w:numPr>
+          <w:numId w:val="0"/>
+        </w:numPr>
+        <w:jc w:val="both"/>
+      </w:pPr>
+    </w:p>
+    <w:p>
+      <w:pPr>
+        <w:numPr>
+          <w:numId w:val="0"/>
+        </w:numPr>
+        <w:jc w:val="both"/>
+      </w:pPr>
+    </w:p>
+    <w:p>
+      <w:pPr>
+        <w:numPr>
+          <w:numId w:val="0"/>
+        </w:numPr>
+        <w:jc w:val="both"/>
+      </w:pPr>
+    </w:p>
+    <w:p>
+      <w:pPr>
+        <w:numPr>
+          <w:numId w:val="0"/>
+        </w:numPr>
+        <w:jc w:val="both"/>
+      </w:pPr>
+    </w:p>
+    <w:p>
+      <w:pPr>
+        <w:numPr>
+          <w:numId w:val="0"/>
+        </w:numPr>
+        <w:jc w:val="both"/>
+      </w:pPr>
+    </w:p>
+    <w:p>
+      <w:pPr>
+        <w:numPr>
+          <w:numId w:val="0"/>
+        </w:numPr>
+        <w:jc w:val="both"/>
+      </w:pPr>
+    </w:p>
+    <w:p>
+      <w:pPr>
+        <w:numPr>
+          <w:numId w:val="0"/>
+        </w:numPr>
+        <w:jc w:val="center"/>
+        <w:rPr>
+          <w:rFonts w:hint="default"/>
+          <w:b/>
+          <w:bCs/>
+          <w:sz w:val="24"/>
+          <w:szCs w:val="24"/>
+        </w:rPr>
+      </w:pPr>
+      <w:r>
+        <w:rPr>
+          <w:rFonts w:hint="default"/>
+          <w:b/>
+          <w:bCs/>
+          <w:sz w:val="24"/>
+          <w:szCs w:val="24"/>
+        </w:rPr>
+        <w:t>Segunda actividad</w:t>
+      </w:r>
+    </w:p>
+    <w:p>
+      <w:pPr>
+        <w:numPr>
+          <w:numId w:val="0"/>
+        </w:numPr>
+        <w:jc w:val="both"/>
+        <w:rPr>
+          <w:rFonts w:hint="default"/>
+        </w:rPr>
+      </w:pPr>
+    </w:p>
+    <w:p>
+      <w:pPr>
+        <w:numPr>
+          <w:numId w:val="0"/>
+        </w:numPr>
+        <w:jc w:val="both"/>
+        <w:rPr>
+          <w:rFonts w:hint="default"/>
+          <w:b/>
+          <w:bCs/>
+        </w:rPr>
+      </w:pPr>
+      <w:r>
+        <w:rPr>
+          <w:rFonts w:hint="default"/>
+          <w:b/>
+          <w:bCs/>
+        </w:rPr>
+        <w:fldChar w:fldCharType="begin"/>
+      </w:r>
+      <w:r>
+        <w:rPr>
+          <w:rFonts w:hint="default"/>
+          <w:b/>
+          <w:bCs/>
+        </w:rPr>
+        <w:instrText xml:space="preserve"> HYPERLINK "https://github.com/Ococho/Hospital-GNECJ.git." </w:instrText>
+      </w:r>
+      <w:r>
+        <w:rPr>
+          <w:rFonts w:hint="default"/>
+          <w:b/>
+          <w:bCs/>
+        </w:rPr>
+        <w:fldChar w:fldCharType="separate"/>
+      </w:r>
+      <w:r>
+        <w:rPr>
+          <w:rStyle w:val="6"/>
+          <w:rFonts w:hint="default"/>
+          <w:b/>
+          <w:bCs/>
+        </w:rPr>
+        <w:t>https://github.com/Ococho/Hospital-GNECJ.git</w:t>
+      </w:r>
+      <w:r>
+        <w:rPr>
+          <w:rStyle w:val="6"/>
+          <w:rFonts w:hint="default"/>
+          <w:b/>
+          <w:bCs/>
+          <w:lang w:val="es-ES"/>
+        </w:rPr>
+        <w:t>.</w:t>
+      </w:r>
+      <w:r>
+        <w:rPr>
+          <w:rFonts w:hint="default"/>
+          <w:b/>
+          <w:bCs/>
+        </w:rPr>
+        <w:fldChar w:fldCharType="end"/>
+      </w:r>
+      <w:r>
+        <w:rPr>
+          <w:rFonts w:hint="default"/>
+          <w:b/>
+          <w:bCs/>
+          <w:lang w:val="es-ES"/>
+        </w:rPr>
+        <w:t xml:space="preserve"> </w:t>
+      </w:r>
+      <w:r>
+        <w:rPr>
+          <w:rFonts w:hint="default"/>
+          <w:b/>
+          <w:bCs/>
+        </w:rPr>
+        <w:t>Utilizando el ejercicio del hospital realizado por sus compañeros realice lo siguiente:</w:t>
+      </w:r>
+    </w:p>
+    <w:p>
+      <w:pPr>
+        <w:numPr>
+          <w:numId w:val="0"/>
+        </w:numPr>
+        <w:jc w:val="both"/>
+        <w:rPr>
+          <w:rFonts w:hint="default"/>
+          <w:b/>
+          <w:bCs/>
+        </w:rPr>
+      </w:pPr>
+    </w:p>
+    <w:p>
+      <w:pPr>
+        <w:numPr>
+          <w:ilvl w:val="0"/>
+          <w:numId w:val="1"/>
+        </w:numPr>
+        <w:ind w:left="420" w:leftChars="0" w:hanging="420" w:firstLineChars="0"/>
+        <w:jc w:val="both"/>
+        <w:rPr>
+          <w:rFonts w:hint="default"/>
+          <w:b/>
+          <w:bCs/>
+        </w:rPr>
+      </w:pPr>
+      <w:r>
+        <w:rPr>
+          <w:rFonts w:hint="default"/>
+          <w:b/>
+          <w:bCs/>
+        </w:rPr>
+        <w:t>Convierta el MR en una base de datos en MySQL utilizando sentencias SQL o el diagrama EER.</w:t>
+      </w:r>
+    </w:p>
+    <w:p>
+      <w:pPr>
+        <w:numPr>
+          <w:numId w:val="0"/>
+        </w:numPr>
+        <w:ind w:leftChars="0"/>
+        <w:jc w:val="both"/>
+        <w:rPr>
+          <w:rFonts w:hint="default"/>
+          <w:b/>
+          <w:bCs/>
+        </w:rPr>
+      </w:pPr>
+    </w:p>
+    <w:p>
+      <w:pPr>
+        <w:numPr>
+          <w:numId w:val="0"/>
+        </w:numPr>
+        <w:ind w:leftChars="0"/>
+        <w:jc w:val="both"/>
+        <w:rPr>
+          <w:rFonts w:hint="default"/>
+          <w:b w:val="0"/>
+          <w:bCs w:val="0"/>
+          <w:lang w:val="es-ES"/>
+        </w:rPr>
+      </w:pPr>
+      <w:r>
+        <w:rPr>
+          <w:rFonts w:hint="default"/>
+          <w:b w:val="0"/>
+          <w:bCs w:val="0"/>
+          <w:lang w:val="es-ES"/>
+        </w:rPr>
+        <w:t>Se usaron sentencias en SQL para la creación de las tablas como sigue:</w:t>
+      </w:r>
+    </w:p>
+    <w:p>
+      <w:pPr>
+        <w:numPr>
+          <w:numId w:val="0"/>
+        </w:numPr>
+        <w:ind w:leftChars="0"/>
+        <w:jc w:val="both"/>
+        <w:rPr>
+          <w:rFonts w:hint="default"/>
+          <w:b w:val="0"/>
+          <w:bCs w:val="0"/>
+          <w:lang w:val="es-ES"/>
+        </w:rPr>
+      </w:pPr>
+    </w:p>
+    <w:p>
+      <w:pPr>
+        <w:numPr>
+          <w:numId w:val="0"/>
+        </w:numPr>
+        <w:ind w:leftChars="0"/>
+        <w:jc w:val="both"/>
+      </w:pPr>
+      <w:r>
+        <w:drawing>
+          <wp:inline distT="0" distB="0" distL="114300" distR="114300">
+            <wp:extent cx="5267960" cy="1644015"/>
+            <wp:effectExtent l="9525" t="9525" r="18415" b="22860"/>
+            <wp:docPr id="29" name="Picture 29"/>
+            <wp:cNvGraphicFramePr>
+              <a:graphicFrameLocks xmlns:a="http://schemas.openxmlformats.org/drawingml/2006/main" noChangeAspect="1"/>
+            </wp:cNvGraphicFramePr>
+            <a:graphic xmlns:a="http://schemas.openxmlformats.org/drawingml/2006/main">
+              <a:graphicData uri="http://schemas.openxmlformats.org/drawingml/2006/picture">
+                <pic:pic xmlns:pic="http://schemas.openxmlformats.org/drawingml/2006/picture">
+                  <pic:nvPicPr>
+                    <pic:cNvPr id="29" name="Picture 29"/>
+                    <pic:cNvPicPr>
+                      <a:picLocks noChangeAspect="1"/>
+                    </pic:cNvPicPr>
+                  </pic:nvPicPr>
+                  <pic:blipFill>
+                    <a:blip r:embed="rId25"/>
+                    <a:stretch>
+                      <a:fillRect/>
+                    </a:stretch>
+                  </pic:blipFill>
+                  <pic:spPr>
+                    <a:xfrm>
+                      <a:off x="0" y="0"/>
+                      <a:ext cx="5267960" cy="1644015"/>
+                    </a:xfrm>
+                    <a:prstGeom prst="rect">
+                      <a:avLst/>
+                    </a:prstGeom>
+                    <a:noFill/>
+                    <a:ln>
+                      <a:solidFill>
+                        <a:schemeClr val="tx1"/>
+                      </a:solidFill>
+                    </a:ln>
+                  </pic:spPr>
+                </pic:pic>
+              </a:graphicData>
+            </a:graphic>
+          </wp:inline>
+        </w:drawing>
+      </w:r>
+    </w:p>
+    <w:p>
+      <w:pPr>
+        <w:numPr>
+          <w:numId w:val="0"/>
+        </w:numPr>
+        <w:ind w:leftChars="0"/>
+        <w:jc w:val="both"/>
+        <w:rPr>
+          <w:rFonts w:hint="default"/>
+          <w:lang w:val="es-ES"/>
+        </w:rPr>
+      </w:pPr>
+      <w:r>
+        <w:rPr>
+          <w:rFonts w:hint="default"/>
+          <w:lang w:val="es-ES"/>
+        </w:rPr>
+        <w:t>Se crea la tabla dll_medico_procedimiento:</w:t>
+      </w:r>
+    </w:p>
+    <w:p>
+      <w:pPr>
+        <w:numPr>
+          <w:numId w:val="0"/>
+        </w:numPr>
+        <w:ind w:leftChars="0"/>
+        <w:jc w:val="both"/>
+      </w:pPr>
+      <w:r>
+        <w:drawing>
+          <wp:inline distT="0" distB="0" distL="114300" distR="114300">
+            <wp:extent cx="5271135" cy="2105025"/>
+            <wp:effectExtent l="9525" t="9525" r="15240" b="19050"/>
+            <wp:docPr id="30" name="Picture 30"/>
+            <wp:cNvGraphicFramePr>
+              <a:graphicFrameLocks xmlns:a="http://schemas.openxmlformats.org/drawingml/2006/main" noChangeAspect="1"/>
+            </wp:cNvGraphicFramePr>
+            <a:graphic xmlns:a="http://schemas.openxmlformats.org/drawingml/2006/main">
+              <a:graphicData uri="http://schemas.openxmlformats.org/drawingml/2006/picture">
+                <pic:pic xmlns:pic="http://schemas.openxmlformats.org/drawingml/2006/picture">
+                  <pic:nvPicPr>
+                    <pic:cNvPr id="30" name="Picture 30"/>
+                    <pic:cNvPicPr>
+                      <a:picLocks noChangeAspect="1"/>
+                    </pic:cNvPicPr>
+                  </pic:nvPicPr>
+                  <pic:blipFill>
+                    <a:blip r:embed="rId26"/>
+                    <a:stretch>
+                      <a:fillRect/>
+                    </a:stretch>
+                  </pic:blipFill>
+                  <pic:spPr>
+                    <a:xfrm>
+                      <a:off x="0" y="0"/>
+                      <a:ext cx="5271135" cy="2105025"/>
+                    </a:xfrm>
+                    <a:prstGeom prst="rect">
+                      <a:avLst/>
+                    </a:prstGeom>
+                    <a:noFill/>
+                    <a:ln>
+                      <a:solidFill>
+                        <a:schemeClr val="tx1"/>
+                      </a:solidFill>
+                    </a:ln>
+                  </pic:spPr>
+                </pic:pic>
+              </a:graphicData>
+            </a:graphic>
+          </wp:inline>
+        </w:drawing>
+      </w:r>
+    </w:p>
+    <w:p>
+      <w:pPr>
+        <w:numPr>
+          <w:numId w:val="0"/>
+        </w:numPr>
+        <w:ind w:leftChars="0"/>
+        <w:jc w:val="both"/>
+        <w:rPr>
+          <w:rFonts w:hint="default"/>
+          <w:lang w:val="es-ES"/>
+        </w:rPr>
+      </w:pPr>
+      <w:r>
+        <w:rPr>
+          <w:rFonts w:hint="default"/>
+          <w:lang w:val="es-ES"/>
+        </w:rPr>
+        <w:t>Se crea la tabla tb_paciente:</w:t>
+      </w:r>
+    </w:p>
+    <w:p>
+      <w:pPr>
+        <w:numPr>
+          <w:numId w:val="0"/>
+        </w:numPr>
+        <w:ind w:leftChars="0"/>
+        <w:jc w:val="both"/>
+      </w:pPr>
+      <w:r>
+        <w:drawing>
+          <wp:inline distT="0" distB="0" distL="114300" distR="114300">
+            <wp:extent cx="5271135" cy="1831340"/>
+            <wp:effectExtent l="9525" t="9525" r="15240" b="26035"/>
+            <wp:docPr id="31" name="Picture 31"/>
+            <wp:cNvGraphicFramePr>
+              <a:graphicFrameLocks xmlns:a="http://schemas.openxmlformats.org/drawingml/2006/main" noChangeAspect="1"/>
+            </wp:cNvGraphicFramePr>
+            <a:graphic xmlns:a="http://schemas.openxmlformats.org/drawingml/2006/main">
+              <a:graphicData uri="http://schemas.openxmlformats.org/drawingml/2006/picture">
+                <pic:pic xmlns:pic="http://schemas.openxmlformats.org/drawingml/2006/picture">
+                  <pic:nvPicPr>
+                    <pic:cNvPr id="31" name="Picture 31"/>
+                    <pic:cNvPicPr>
+                      <a:picLocks noChangeAspect="1"/>
+                    </pic:cNvPicPr>
+                  </pic:nvPicPr>
+                  <pic:blipFill>
+                    <a:blip r:embed="rId27"/>
+                    <a:stretch>
+                      <a:fillRect/>
+                    </a:stretch>
+                  </pic:blipFill>
+                  <pic:spPr>
+                    <a:xfrm>
+                      <a:off x="0" y="0"/>
+                      <a:ext cx="5271135" cy="1831340"/>
+                    </a:xfrm>
+                    <a:prstGeom prst="rect">
+                      <a:avLst/>
+                    </a:prstGeom>
+                    <a:noFill/>
+                    <a:ln>
+                      <a:solidFill>
+                        <a:schemeClr val="tx1"/>
+                      </a:solidFill>
+                    </a:ln>
+                  </pic:spPr>
+                </pic:pic>
+              </a:graphicData>
+            </a:graphic>
+          </wp:inline>
+        </w:drawing>
+      </w:r>
+    </w:p>
+    <w:p>
+      <w:pPr>
+        <w:numPr>
+          <w:numId w:val="0"/>
+        </w:numPr>
+        <w:ind w:leftChars="0"/>
+        <w:jc w:val="both"/>
+      </w:pPr>
+    </w:p>
+    <w:p>
+      <w:pPr>
+        <w:numPr>
+          <w:numId w:val="0"/>
+        </w:numPr>
+        <w:ind w:leftChars="0"/>
+        <w:jc w:val="both"/>
+      </w:pPr>
+    </w:p>
+    <w:p>
+      <w:pPr>
+        <w:numPr>
+          <w:numId w:val="0"/>
+        </w:numPr>
+        <w:ind w:leftChars="0"/>
+        <w:jc w:val="both"/>
+      </w:pPr>
+    </w:p>
+    <w:p>
+      <w:pPr>
+        <w:numPr>
+          <w:numId w:val="0"/>
+        </w:numPr>
+        <w:ind w:leftChars="0"/>
+        <w:jc w:val="both"/>
+      </w:pPr>
+    </w:p>
+    <w:p>
+      <w:pPr>
+        <w:numPr>
+          <w:numId w:val="0"/>
+        </w:numPr>
+        <w:ind w:leftChars="0"/>
+        <w:jc w:val="both"/>
+      </w:pPr>
+    </w:p>
+    <w:p>
+      <w:pPr>
+        <w:numPr>
+          <w:numId w:val="0"/>
+        </w:numPr>
+        <w:ind w:leftChars="0"/>
+        <w:jc w:val="both"/>
+      </w:pPr>
+    </w:p>
+    <w:p>
+      <w:pPr>
+        <w:numPr>
+          <w:numId w:val="0"/>
+        </w:numPr>
+        <w:ind w:leftChars="0"/>
+        <w:jc w:val="both"/>
+      </w:pPr>
+    </w:p>
+    <w:p>
+      <w:pPr>
+        <w:numPr>
+          <w:numId w:val="0"/>
+        </w:numPr>
+        <w:ind w:leftChars="0"/>
+        <w:jc w:val="both"/>
+      </w:pPr>
+    </w:p>
+    <w:p>
+      <w:pPr>
+        <w:numPr>
+          <w:numId w:val="0"/>
+        </w:numPr>
+        <w:ind w:leftChars="0"/>
+        <w:jc w:val="both"/>
+      </w:pPr>
+    </w:p>
+    <w:p>
+      <w:pPr>
+        <w:numPr>
+          <w:numId w:val="0"/>
+        </w:numPr>
+        <w:ind w:leftChars="0"/>
+        <w:jc w:val="both"/>
+        <w:rPr>
+          <w:rFonts w:hint="default"/>
+          <w:lang w:val="es-ES"/>
+        </w:rPr>
+      </w:pPr>
+      <w:r>
+        <w:rPr>
+          <w:rFonts w:hint="default"/>
+          <w:lang w:val="es-ES"/>
+        </w:rPr>
+        <w:t>Se crea la tabla tb_factura:</w:t>
+      </w:r>
+    </w:p>
+    <w:p>
+      <w:pPr>
+        <w:numPr>
+          <w:numId w:val="0"/>
+        </w:numPr>
+        <w:ind w:leftChars="0"/>
+        <w:jc w:val="both"/>
+      </w:pPr>
+      <w:r>
+        <w:drawing>
+          <wp:inline distT="0" distB="0" distL="114300" distR="114300">
+            <wp:extent cx="5271770" cy="1485900"/>
+            <wp:effectExtent l="9525" t="9525" r="14605" b="9525"/>
+            <wp:docPr id="32" name="Picture 32"/>
+            <wp:cNvGraphicFramePr>
+              <a:graphicFrameLocks xmlns:a="http://schemas.openxmlformats.org/drawingml/2006/main" noChangeAspect="1"/>
+            </wp:cNvGraphicFramePr>
+            <a:graphic xmlns:a="http://schemas.openxmlformats.org/drawingml/2006/main">
+              <a:graphicData uri="http://schemas.openxmlformats.org/drawingml/2006/picture">
+                <pic:pic xmlns:pic="http://schemas.openxmlformats.org/drawingml/2006/picture">
+                  <pic:nvPicPr>
+                    <pic:cNvPr id="32" name="Picture 32"/>
+                    <pic:cNvPicPr>
+                      <a:picLocks noChangeAspect="1"/>
+                    </pic:cNvPicPr>
+                  </pic:nvPicPr>
+                  <pic:blipFill>
+                    <a:blip r:embed="rId28"/>
+                    <a:stretch>
+                      <a:fillRect/>
+                    </a:stretch>
+                  </pic:blipFill>
+                  <pic:spPr>
+                    <a:xfrm>
+                      <a:off x="0" y="0"/>
+                      <a:ext cx="5271770" cy="1485900"/>
+                    </a:xfrm>
+                    <a:prstGeom prst="rect">
+                      <a:avLst/>
+                    </a:prstGeom>
+                    <a:noFill/>
+                    <a:ln>
+                      <a:solidFill>
+                        <a:schemeClr val="tx1"/>
+                      </a:solidFill>
+                    </a:ln>
+                  </pic:spPr>
+                </pic:pic>
+              </a:graphicData>
+            </a:graphic>
+          </wp:inline>
+        </w:drawing>
+      </w:r>
+    </w:p>
+    <w:p>
+      <w:pPr>
+        <w:numPr>
+          <w:numId w:val="0"/>
+        </w:numPr>
+        <w:ind w:leftChars="0"/>
+        <w:jc w:val="both"/>
+        <w:rPr>
+          <w:rFonts w:hint="default"/>
+          <w:lang w:val="es-ES"/>
+        </w:rPr>
+      </w:pPr>
+      <w:r>
+        <w:rPr>
+          <w:rFonts w:hint="default"/>
+          <w:lang w:val="es-ES"/>
+        </w:rPr>
+        <w:t>Se crea la tabla telefono_paciente:</w:t>
+      </w:r>
+    </w:p>
+    <w:p>
+      <w:pPr>
+        <w:numPr>
+          <w:numId w:val="0"/>
+        </w:numPr>
+        <w:ind w:leftChars="0"/>
+        <w:jc w:val="both"/>
+      </w:pPr>
+      <w:r>
+        <w:drawing>
+          <wp:inline distT="0" distB="0" distL="114300" distR="114300">
+            <wp:extent cx="5269230" cy="1255395"/>
+            <wp:effectExtent l="9525" t="9525" r="17145" b="11430"/>
+            <wp:docPr id="33" name="Picture 33"/>
+            <wp:cNvGraphicFramePr>
+              <a:graphicFrameLocks xmlns:a="http://schemas.openxmlformats.org/drawingml/2006/main" noChangeAspect="1"/>
+            </wp:cNvGraphicFramePr>
+            <a:graphic xmlns:a="http://schemas.openxmlformats.org/drawingml/2006/main">
+              <a:graphicData uri="http://schemas.openxmlformats.org/drawingml/2006/picture">
+                <pic:pic xmlns:pic="http://schemas.openxmlformats.org/drawingml/2006/picture">
+                  <pic:nvPicPr>
+                    <pic:cNvPr id="33" name="Picture 33"/>
+                    <pic:cNvPicPr>
+                      <a:picLocks noChangeAspect="1"/>
+                    </pic:cNvPicPr>
+                  </pic:nvPicPr>
+                  <pic:blipFill>
+                    <a:blip r:embed="rId29"/>
+                    <a:stretch>
+                      <a:fillRect/>
+                    </a:stretch>
+                  </pic:blipFill>
+                  <pic:spPr>
+                    <a:xfrm>
+                      <a:off x="0" y="0"/>
+                      <a:ext cx="5269230" cy="1255395"/>
+                    </a:xfrm>
+                    <a:prstGeom prst="rect">
+                      <a:avLst/>
+                    </a:prstGeom>
+                    <a:noFill/>
+                    <a:ln>
+                      <a:solidFill>
+                        <a:schemeClr val="tx1"/>
+                      </a:solidFill>
+                    </a:ln>
+                  </pic:spPr>
+                </pic:pic>
+              </a:graphicData>
+            </a:graphic>
+          </wp:inline>
+        </w:drawing>
+      </w:r>
+    </w:p>
+    <w:p>
+      <w:pPr>
+        <w:numPr>
+          <w:numId w:val="0"/>
+        </w:numPr>
+        <w:ind w:leftChars="0"/>
+        <w:jc w:val="both"/>
+        <w:rPr>
+          <w:rFonts w:hint="default"/>
+          <w:lang w:val="es-ES"/>
+        </w:rPr>
+      </w:pPr>
+      <w:r>
+        <w:rPr>
+          <w:rFonts w:hint="default"/>
+          <w:lang w:val="es-ES"/>
+        </w:rPr>
+        <w:t>Se crea la tabla tb_medico:</w:t>
+      </w:r>
+    </w:p>
+    <w:p>
+      <w:pPr>
+        <w:numPr>
+          <w:numId w:val="0"/>
+        </w:numPr>
+        <w:ind w:leftChars="0"/>
+        <w:jc w:val="both"/>
+      </w:pPr>
+      <w:r>
+        <w:drawing>
+          <wp:inline distT="0" distB="0" distL="114300" distR="114300">
+            <wp:extent cx="5271770" cy="1347470"/>
+            <wp:effectExtent l="9525" t="9525" r="14605" b="14605"/>
+            <wp:docPr id="34" name="Picture 34"/>
+            <wp:cNvGraphicFramePr>
+              <a:graphicFrameLocks xmlns:a="http://schemas.openxmlformats.org/drawingml/2006/main" noChangeAspect="1"/>
+            </wp:cNvGraphicFramePr>
+            <a:graphic xmlns:a="http://schemas.openxmlformats.org/drawingml/2006/main">
+              <a:graphicData uri="http://schemas.openxmlformats.org/drawingml/2006/picture">
+                <pic:pic xmlns:pic="http://schemas.openxmlformats.org/drawingml/2006/picture">
+                  <pic:nvPicPr>
+                    <pic:cNvPr id="34" name="Picture 34"/>
+                    <pic:cNvPicPr>
+                      <a:picLocks noChangeAspect="1"/>
+                    </pic:cNvPicPr>
+                  </pic:nvPicPr>
+                  <pic:blipFill>
+                    <a:blip r:embed="rId30"/>
+                    <a:stretch>
+                      <a:fillRect/>
+                    </a:stretch>
+                  </pic:blipFill>
+                  <pic:spPr>
+                    <a:xfrm>
+                      <a:off x="0" y="0"/>
+                      <a:ext cx="5271770" cy="1347470"/>
+                    </a:xfrm>
+                    <a:prstGeom prst="rect">
+                      <a:avLst/>
+                    </a:prstGeom>
+                    <a:noFill/>
+                    <a:ln>
+                      <a:solidFill>
+                        <a:schemeClr val="tx1"/>
+                      </a:solidFill>
+                    </a:ln>
+                  </pic:spPr>
+                </pic:pic>
+              </a:graphicData>
+            </a:graphic>
+          </wp:inline>
+        </w:drawing>
+      </w:r>
+    </w:p>
+    <w:p>
+      <w:pPr>
+        <w:numPr>
+          <w:numId w:val="0"/>
+        </w:numPr>
+        <w:ind w:leftChars="0"/>
+        <w:jc w:val="both"/>
+        <w:rPr>
+          <w:rFonts w:hint="default"/>
+          <w:lang w:val="es-ES"/>
+        </w:rPr>
+      </w:pPr>
+      <w:r>
+        <w:rPr>
+          <w:rFonts w:hint="default"/>
+          <w:lang w:val="es-ES"/>
+        </w:rPr>
+        <w:t>Se crea la tabla tb_enfermero:</w:t>
+      </w:r>
+    </w:p>
+    <w:p>
+      <w:pPr>
+        <w:numPr>
+          <w:numId w:val="0"/>
+        </w:numPr>
+        <w:ind w:leftChars="0"/>
+        <w:jc w:val="both"/>
+      </w:pPr>
+      <w:r>
+        <w:drawing>
+          <wp:inline distT="0" distB="0" distL="114300" distR="114300">
+            <wp:extent cx="5274310" cy="1612265"/>
+            <wp:effectExtent l="9525" t="9525" r="12065" b="16510"/>
+            <wp:docPr id="35" name="Picture 35"/>
+            <wp:cNvGraphicFramePr>
+              <a:graphicFrameLocks xmlns:a="http://schemas.openxmlformats.org/drawingml/2006/main" noChangeAspect="1"/>
+            </wp:cNvGraphicFramePr>
+            <a:graphic xmlns:a="http://schemas.openxmlformats.org/drawingml/2006/main">
+              <a:graphicData uri="http://schemas.openxmlformats.org/drawingml/2006/picture">
+                <pic:pic xmlns:pic="http://schemas.openxmlformats.org/drawingml/2006/picture">
+                  <pic:nvPicPr>
+                    <pic:cNvPr id="35" name="Picture 35"/>
+                    <pic:cNvPicPr>
+                      <a:picLocks noChangeAspect="1"/>
+                    </pic:cNvPicPr>
+                  </pic:nvPicPr>
+                  <pic:blipFill>
+                    <a:blip r:embed="rId31"/>
+                    <a:stretch>
+                      <a:fillRect/>
+                    </a:stretch>
+                  </pic:blipFill>
+                  <pic:spPr>
+                    <a:xfrm>
+                      <a:off x="0" y="0"/>
+                      <a:ext cx="5274310" cy="1612265"/>
+                    </a:xfrm>
+                    <a:prstGeom prst="rect">
+                      <a:avLst/>
+                    </a:prstGeom>
+                    <a:noFill/>
+                    <a:ln>
+                      <a:solidFill>
+                        <a:schemeClr val="tx1"/>
+                      </a:solidFill>
+                    </a:ln>
+                  </pic:spPr>
+                </pic:pic>
+              </a:graphicData>
+            </a:graphic>
+          </wp:inline>
+        </w:drawing>
+      </w:r>
+    </w:p>
+    <w:p>
+      <w:pPr>
+        <w:numPr>
+          <w:numId w:val="0"/>
+        </w:numPr>
+        <w:ind w:leftChars="0"/>
+        <w:jc w:val="both"/>
+        <w:rPr>
+          <w:rFonts w:hint="default"/>
+          <w:lang w:val="es-ES"/>
+        </w:rPr>
+      </w:pPr>
+      <w:r>
+        <w:rPr>
+          <w:rFonts w:hint="default"/>
+          <w:lang w:val="es-ES"/>
+        </w:rPr>
+        <w:t>Se crea la tabla telfono_paciente2:</w:t>
+      </w:r>
+    </w:p>
+    <w:p>
+      <w:pPr>
+        <w:numPr>
+          <w:numId w:val="0"/>
+        </w:numPr>
+        <w:ind w:leftChars="0"/>
+        <w:jc w:val="both"/>
+      </w:pPr>
+      <w:r>
+        <w:drawing>
+          <wp:inline distT="0" distB="0" distL="114300" distR="114300">
+            <wp:extent cx="5273040" cy="1303020"/>
+            <wp:effectExtent l="9525" t="9525" r="13335" b="20955"/>
+            <wp:docPr id="36" name="Picture 36"/>
+            <wp:cNvGraphicFramePr>
+              <a:graphicFrameLocks xmlns:a="http://schemas.openxmlformats.org/drawingml/2006/main" noChangeAspect="1"/>
+            </wp:cNvGraphicFramePr>
+            <a:graphic xmlns:a="http://schemas.openxmlformats.org/drawingml/2006/main">
+              <a:graphicData uri="http://schemas.openxmlformats.org/drawingml/2006/picture">
+                <pic:pic xmlns:pic="http://schemas.openxmlformats.org/drawingml/2006/picture">
+                  <pic:nvPicPr>
+                    <pic:cNvPr id="36" name="Picture 36"/>
+                    <pic:cNvPicPr>
+                      <a:picLocks noChangeAspect="1"/>
+                    </pic:cNvPicPr>
+                  </pic:nvPicPr>
+                  <pic:blipFill>
+                    <a:blip r:embed="rId32"/>
+                    <a:stretch>
+                      <a:fillRect/>
+                    </a:stretch>
+                  </pic:blipFill>
+                  <pic:spPr>
+                    <a:xfrm>
+                      <a:off x="0" y="0"/>
+                      <a:ext cx="5273040" cy="1303020"/>
+                    </a:xfrm>
+                    <a:prstGeom prst="rect">
+                      <a:avLst/>
+                    </a:prstGeom>
+                    <a:noFill/>
+                    <a:ln>
+                      <a:solidFill>
+                        <a:schemeClr val="tx1"/>
+                      </a:solidFill>
+                    </a:ln>
+                  </pic:spPr>
+                </pic:pic>
+              </a:graphicData>
+            </a:graphic>
+          </wp:inline>
+        </w:drawing>
+      </w:r>
+    </w:p>
+    <w:p>
+      <w:pPr>
+        <w:numPr>
+          <w:numId w:val="0"/>
+        </w:numPr>
+        <w:ind w:leftChars="0"/>
+        <w:jc w:val="both"/>
+      </w:pPr>
+    </w:p>
+    <w:p>
+      <w:pPr>
+        <w:numPr>
+          <w:numId w:val="0"/>
+        </w:numPr>
+        <w:ind w:leftChars="0"/>
+        <w:jc w:val="both"/>
+      </w:pPr>
+    </w:p>
+    <w:p>
+      <w:pPr>
+        <w:numPr>
+          <w:numId w:val="0"/>
+        </w:numPr>
+        <w:ind w:leftChars="0"/>
+        <w:jc w:val="both"/>
+      </w:pPr>
+    </w:p>
+    <w:p>
+      <w:pPr>
+        <w:numPr>
+          <w:numId w:val="0"/>
+        </w:numPr>
+        <w:ind w:leftChars="0"/>
+        <w:jc w:val="both"/>
+      </w:pPr>
+    </w:p>
+    <w:p>
+      <w:pPr>
+        <w:numPr>
+          <w:numId w:val="0"/>
+        </w:numPr>
+        <w:ind w:leftChars="0"/>
+        <w:jc w:val="both"/>
+      </w:pPr>
+    </w:p>
+    <w:p>
+      <w:pPr>
+        <w:numPr>
+          <w:numId w:val="0"/>
+        </w:numPr>
+        <w:ind w:leftChars="0"/>
+        <w:jc w:val="both"/>
+      </w:pPr>
+    </w:p>
+    <w:p>
+      <w:pPr>
+        <w:numPr>
+          <w:numId w:val="0"/>
+        </w:numPr>
+        <w:ind w:leftChars="0"/>
+        <w:jc w:val="both"/>
+        <w:rPr>
+          <w:rFonts w:hint="default"/>
+          <w:lang w:val="es-ES"/>
+        </w:rPr>
+      </w:pPr>
+      <w:r>
+        <w:rPr>
+          <w:rFonts w:hint="default"/>
+          <w:lang w:val="es-ES"/>
+        </w:rPr>
+        <w:t>Se crea la tabla dll_paciente_medicamento:</w:t>
+      </w:r>
+    </w:p>
+    <w:p>
+      <w:pPr>
+        <w:numPr>
+          <w:numId w:val="0"/>
+        </w:numPr>
+        <w:ind w:leftChars="0"/>
+        <w:jc w:val="both"/>
+      </w:pPr>
+      <w:r>
+        <w:drawing>
+          <wp:inline distT="0" distB="0" distL="114300" distR="114300">
+            <wp:extent cx="5273040" cy="1877695"/>
+            <wp:effectExtent l="9525" t="9525" r="13335" b="17780"/>
+            <wp:docPr id="37" name="Picture 37"/>
+            <wp:cNvGraphicFramePr>
+              <a:graphicFrameLocks xmlns:a="http://schemas.openxmlformats.org/drawingml/2006/main" noChangeAspect="1"/>
+            </wp:cNvGraphicFramePr>
+            <a:graphic xmlns:a="http://schemas.openxmlformats.org/drawingml/2006/main">
+              <a:graphicData uri="http://schemas.openxmlformats.org/drawingml/2006/picture">
+                <pic:pic xmlns:pic="http://schemas.openxmlformats.org/drawingml/2006/picture">
+                  <pic:nvPicPr>
+                    <pic:cNvPr id="37" name="Picture 37"/>
+                    <pic:cNvPicPr>
+                      <a:picLocks noChangeAspect="1"/>
+                    </pic:cNvPicPr>
+                  </pic:nvPicPr>
+                  <pic:blipFill>
+                    <a:blip r:embed="rId33"/>
+                    <a:stretch>
+                      <a:fillRect/>
+                    </a:stretch>
+                  </pic:blipFill>
+                  <pic:spPr>
+                    <a:xfrm>
+                      <a:off x="0" y="0"/>
+                      <a:ext cx="5273040" cy="1877695"/>
+                    </a:xfrm>
+                    <a:prstGeom prst="rect">
+                      <a:avLst/>
+                    </a:prstGeom>
+                    <a:noFill/>
+                    <a:ln>
+                      <a:solidFill>
+                        <a:schemeClr val="tx1"/>
+                      </a:solidFill>
+                    </a:ln>
+                  </pic:spPr>
+                </pic:pic>
+              </a:graphicData>
+            </a:graphic>
+          </wp:inline>
+        </w:drawing>
+      </w:r>
+    </w:p>
+    <w:p>
+      <w:pPr>
+        <w:numPr>
+          <w:numId w:val="0"/>
+        </w:numPr>
+        <w:ind w:leftChars="0"/>
+        <w:jc w:val="both"/>
+        <w:rPr>
+          <w:rFonts w:hint="default"/>
+          <w:lang w:val="es-ES"/>
+        </w:rPr>
+      </w:pPr>
+      <w:r>
+        <w:rPr>
+          <w:rFonts w:hint="default"/>
+          <w:lang w:val="es-ES"/>
+        </w:rPr>
+        <w:t>Se crea la tabla tb_medicamento:</w:t>
+      </w:r>
+    </w:p>
+    <w:p>
+      <w:pPr>
+        <w:numPr>
+          <w:numId w:val="0"/>
+        </w:numPr>
+        <w:ind w:leftChars="0"/>
+        <w:jc w:val="both"/>
+        <w:rPr>
+          <w:rFonts w:hint="default"/>
+          <w:lang w:val="es-ES"/>
+        </w:rPr>
+      </w:pPr>
+      <w:r>
+        <w:drawing>
+          <wp:inline distT="0" distB="0" distL="114300" distR="114300">
+            <wp:extent cx="5269230" cy="2754630"/>
+            <wp:effectExtent l="9525" t="9525" r="17145" b="17145"/>
+            <wp:docPr id="38" name="Picture 38"/>
+            <wp:cNvGraphicFramePr>
+              <a:graphicFrameLocks xmlns:a="http://schemas.openxmlformats.org/drawingml/2006/main" noChangeAspect="1"/>
+            </wp:cNvGraphicFramePr>
+            <a:graphic xmlns:a="http://schemas.openxmlformats.org/drawingml/2006/main">
+              <a:graphicData uri="http://schemas.openxmlformats.org/drawingml/2006/picture">
+                <pic:pic xmlns:pic="http://schemas.openxmlformats.org/drawingml/2006/picture">
+                  <pic:nvPicPr>
+                    <pic:cNvPr id="38" name="Picture 38"/>
+                    <pic:cNvPicPr>
+                      <a:picLocks noChangeAspect="1"/>
+                    </pic:cNvPicPr>
+                  </pic:nvPicPr>
+                  <pic:blipFill>
+                    <a:blip r:embed="rId34"/>
+                    <a:stretch>
+                      <a:fillRect/>
+                    </a:stretch>
+                  </pic:blipFill>
+                  <pic:spPr>
+                    <a:xfrm>
+                      <a:off x="0" y="0"/>
+                      <a:ext cx="5269230" cy="2754630"/>
+                    </a:xfrm>
+                    <a:prstGeom prst="rect">
+                      <a:avLst/>
+                    </a:prstGeom>
+                    <a:noFill/>
+                    <a:ln>
+                      <a:solidFill>
+                        <a:schemeClr val="tx1"/>
+                      </a:solidFill>
+                    </a:ln>
+                  </pic:spPr>
+                </pic:pic>
+              </a:graphicData>
+            </a:graphic>
+          </wp:inline>
+        </w:drawing>
+      </w:r>
+    </w:p>
+    <w:p>
+      <w:pPr>
+        <w:numPr>
+          <w:numId w:val="0"/>
+        </w:numPr>
+        <w:jc w:val="both"/>
+        <w:rPr>
+          <w:rFonts w:hint="default"/>
+          <w:b/>
+          <w:bCs/>
+        </w:rPr>
+      </w:pPr>
+      <w:bookmarkStart w:id="0" w:name="_GoBack"/>
+      <w:bookmarkEnd w:id="0"/>
+    </w:p>
+    <w:p>
+      <w:pPr>
+        <w:numPr>
+          <w:ilvl w:val="0"/>
+          <w:numId w:val="1"/>
+        </w:numPr>
+        <w:ind w:left="420" w:leftChars="0" w:hanging="420" w:firstLineChars="0"/>
+        <w:jc w:val="both"/>
+        <w:rPr>
+          <w:rFonts w:hint="default"/>
+          <w:b/>
+          <w:bCs/>
+        </w:rPr>
+      </w:pPr>
+      <w:r>
+        <w:rPr>
+          <w:rFonts w:hint="default"/>
+          <w:b/>
+          <w:bCs/>
+        </w:rPr>
+        <w:t>Complete la información para las tablas realizadas con al</w:t>
+      </w:r>
+      <w:r>
+        <w:rPr>
+          <w:rFonts w:hint="default"/>
+          <w:b/>
+          <w:bCs/>
+          <w:lang w:val="es-ES"/>
+        </w:rPr>
+        <w:t xml:space="preserve"> </w:t>
+      </w:r>
+      <w:r>
+        <w:rPr>
+          <w:rFonts w:hint="default"/>
+          <w:b/>
+          <w:bCs/>
+        </w:rPr>
+        <w:t>menos 5 registros por tabla.</w:t>
+      </w:r>
+    </w:p>
+    <w:p>
+      <w:pPr>
+        <w:numPr>
+          <w:numId w:val="0"/>
+        </w:numPr>
+        <w:jc w:val="both"/>
+        <w:rPr>
+          <w:rFonts w:hint="default"/>
+          <w:b/>
+          <w:bCs/>
+        </w:rPr>
+      </w:pPr>
+    </w:p>
+    <w:p>
+      <w:pPr>
+        <w:numPr>
+          <w:numId w:val="0"/>
+        </w:numPr>
+        <w:jc w:val="both"/>
+        <w:rPr>
+          <w:rFonts w:hint="default"/>
+          <w:b/>
+          <w:bCs/>
+        </w:rPr>
+      </w:pPr>
+    </w:p>
+    <w:p>
+      <w:pPr>
+        <w:numPr>
+          <w:ilvl w:val="0"/>
+          <w:numId w:val="1"/>
+        </w:numPr>
+        <w:ind w:left="420" w:leftChars="0" w:hanging="420" w:firstLineChars="0"/>
+        <w:jc w:val="both"/>
+        <w:rPr>
+          <w:rFonts w:hint="default"/>
+          <w:b/>
+          <w:bCs/>
+        </w:rPr>
+      </w:pPr>
+      <w:r>
+        <w:rPr>
+          <w:rFonts w:hint="default"/>
+          <w:b/>
+          <w:bCs/>
+          <w:lang w:val="es-ES"/>
+        </w:rPr>
+        <w:t>R</w:t>
+      </w:r>
+      <w:r>
+        <w:rPr>
+          <w:rFonts w:hint="default"/>
+          <w:b/>
+          <w:bCs/>
+        </w:rPr>
+        <w:t>ealice una consulta que me permita conocer que medicamentos a tomado cada paciente y la dosis suministrada.</w:t>
+      </w:r>
+    </w:p>
+    <w:p>
+      <w:pPr>
+        <w:numPr>
+          <w:numId w:val="0"/>
+        </w:numPr>
+        <w:jc w:val="both"/>
+        <w:rPr>
+          <w:rFonts w:hint="default"/>
+          <w:b/>
+          <w:bCs/>
+        </w:rPr>
+      </w:pPr>
+    </w:p>
+    <w:p>
+      <w:pPr>
+        <w:numPr>
+          <w:numId w:val="0"/>
+        </w:numPr>
+        <w:jc w:val="both"/>
+        <w:rPr>
+          <w:rFonts w:hint="default"/>
+          <w:b/>
+          <w:bCs/>
+        </w:rPr>
+      </w:pPr>
+    </w:p>
+    <w:p>
+      <w:pPr>
+        <w:numPr>
+          <w:ilvl w:val="0"/>
+          <w:numId w:val="1"/>
+        </w:numPr>
+        <w:ind w:left="420" w:leftChars="0" w:hanging="420" w:firstLineChars="0"/>
+        <w:jc w:val="both"/>
+        <w:rPr>
+          <w:rFonts w:hint="default"/>
+          <w:b/>
+          <w:bCs/>
+        </w:rPr>
+      </w:pPr>
+      <w:r>
+        <w:rPr>
+          <w:rFonts w:hint="default"/>
+          <w:b/>
+          <w:bCs/>
+          <w:lang w:val="es-ES"/>
+        </w:rPr>
+        <w:t>R</w:t>
+      </w:r>
+      <w:r>
+        <w:rPr>
+          <w:rFonts w:hint="default"/>
+          <w:b/>
+          <w:bCs/>
+        </w:rPr>
+        <w:t>ealice una consulta que me permita conocer que enfermeros estuvieron en los procedimientos de los pacientes.</w:t>
+      </w:r>
+    </w:p>
+    <w:p>
+      <w:pPr>
+        <w:numPr>
+          <w:numId w:val="0"/>
+        </w:numPr>
+        <w:jc w:val="both"/>
+        <w:rPr>
+          <w:rFonts w:hint="default"/>
+          <w:b/>
+          <w:bCs/>
+        </w:rPr>
+      </w:pPr>
+    </w:p>
+    <w:p>
+      <w:pPr>
+        <w:numPr>
+          <w:numId w:val="0"/>
+        </w:numPr>
+        <w:jc w:val="both"/>
+        <w:rPr>
+          <w:rFonts w:hint="default"/>
+          <w:b/>
+          <w:bCs/>
+        </w:rPr>
+      </w:pPr>
+    </w:p>
+    <w:p>
+      <w:pPr>
+        <w:numPr>
+          <w:ilvl w:val="0"/>
+          <w:numId w:val="1"/>
+        </w:numPr>
+        <w:ind w:left="420" w:leftChars="0" w:hanging="420" w:firstLineChars="0"/>
+        <w:jc w:val="both"/>
+      </w:pPr>
+      <w:r>
+        <w:rPr>
+          <w:rFonts w:hint="default"/>
+          <w:b/>
+          <w:bCs/>
+        </w:rPr>
+        <w:t>Realice las tres vistas que considere sean las más importantes y explique el motivo de su selección</w:t>
+      </w:r>
+      <w:r>
+        <w:rPr>
+          <w:rFonts w:hint="default"/>
+        </w:rPr>
+        <w:t>.</w:t>
+      </w:r>
+    </w:p>
+    <w:p>
+      <w:pPr>
+        <w:numPr>
+          <w:numId w:val="0"/>
+        </w:numPr>
+        <w:jc w:val="both"/>
+      </w:pPr>
+    </w:p>
+    <w:p>
+      <w:pPr>
+        <w:numPr>
+          <w:numId w:val="0"/>
+        </w:numPr>
+        <w:jc w:val="both"/>
+      </w:pPr>
+    </w:p>
+    <w:p>
+      <w:pPr>
+        <w:numPr>
+          <w:numId w:val="0"/>
+        </w:numPr>
+        <w:jc w:val="both"/>
+      </w:pPr>
+    </w:p>
+    <w:p>
+      <w:pPr>
+        <w:numPr>
+          <w:numId w:val="0"/>
+        </w:numPr>
+        <w:jc w:val="both"/>
       </w:pPr>
     </w:p>
     <w:p>
@@ -2770,7 +4146,16 @@
       <w:szCs w:val="18"/>
     </w:rPr>
   </w:style>
-  <w:style w:type="paragraph" w:styleId="6">
+  <w:style w:type="character" w:styleId="6">
+    <w:name w:val="Hyperlink"/>
+    <w:basedOn w:val="2"/>
+    <w:uiPriority w:val="0"/>
+    <w:rPr>
+      <w:color w:val="0000FF"/>
+      <w:u w:val="single"/>
+    </w:rPr>
+  </w:style>
+  <w:style w:type="paragraph" w:styleId="7">
     <w:name w:val="Normal (Web)"/>
     <w:uiPriority w:val="0"/>
     <w:pPr>
@@ -2785,7 +4170,7 @@
       <w:lang w:val="en-US" w:eastAsia="zh-CN" w:bidi="ar"/>
     </w:rPr>
   </w:style>
-  <w:style w:type="character" w:styleId="7">
+  <w:style w:type="character" w:styleId="8">
     <w:name w:val="Strong"/>
     <w:basedOn w:val="2"/>
     <w:qFormat/>

</xml_diff>

<commit_message>
Se ingresan los 5 registros a cada tabla de la segunda actividad y se añade el script con las sentencias respectivas
Se ingresan los 5 registros a cada tabla de la segunda actividad y se añade el script con las sentencias respectivas
</commit_message>
<xml_diff>
--- a/Documentación de la actividad.docx
+++ b/Documentación de la actividad.docx
@@ -2604,7 +2604,7 @@
           <w:bCs w:val="0"/>
           <w:lang w:val="es-ES"/>
         </w:rPr>
-        <w:t>Se usaron sentencias en SQL para la creación de las tablas como sigue:</w:t>
+        <w:t>Se usaron sentencias en SQL para la creación de las tablas como sigue, se crea la tabla tb_procedimiento:</w:t>
       </w:r>
     </w:p>
     <w:p>
@@ -2633,9 +2633,9 @@
       <w:r>
         <w:drawing>
           <wp:inline distT="0" distB="0" distL="114300" distR="114300">
-            <wp:extent cx="5267960" cy="1644015"/>
-            <wp:effectExtent l="9525" t="9525" r="18415" b="22860"/>
-            <wp:docPr id="29" name="Picture 29"/>
+            <wp:extent cx="5267325" cy="1884045"/>
+            <wp:effectExtent l="9525" t="9525" r="19050" b="11430"/>
+            <wp:docPr id="39" name="Picture 39"/>
             <wp:cNvGraphicFramePr>
               <a:graphicFrameLocks xmlns:a="http://schemas.openxmlformats.org/drawingml/2006/main" noChangeAspect="1"/>
             </wp:cNvGraphicFramePr>
@@ -2643,7 +2643,7 @@
               <a:graphicData uri="http://schemas.openxmlformats.org/drawingml/2006/picture">
                 <pic:pic xmlns:pic="http://schemas.openxmlformats.org/drawingml/2006/picture">
                   <pic:nvPicPr>
-                    <pic:cNvPr id="29" name="Picture 29"/>
+                    <pic:cNvPr id="39" name="Picture 39"/>
                     <pic:cNvPicPr>
                       <a:picLocks noChangeAspect="1"/>
                     </pic:cNvPicPr>
@@ -2657,7 +2657,7 @@
                   <pic:spPr>
                     <a:xfrm>
                       <a:off x="0" y="0"/>
-                      <a:ext cx="5267960" cy="1644015"/>
+                      <a:ext cx="5267325" cy="1884045"/>
                     </a:xfrm>
                     <a:prstGeom prst="rect">
                       <a:avLst/>
@@ -2885,33 +2885,6 @@
         </w:numPr>
         <w:ind w:leftChars="0"/>
         <w:jc w:val="both"/>
-      </w:pPr>
-    </w:p>
-    <w:p>
-      <w:pPr>
-        <w:numPr>
-          <w:numId w:val="0"/>
-        </w:numPr>
-        <w:ind w:leftChars="0"/>
-        <w:jc w:val="both"/>
-      </w:pPr>
-    </w:p>
-    <w:p>
-      <w:pPr>
-        <w:numPr>
-          <w:numId w:val="0"/>
-        </w:numPr>
-        <w:ind w:leftChars="0"/>
-        <w:jc w:val="both"/>
-      </w:pPr>
-    </w:p>
-    <w:p>
-      <w:pPr>
-        <w:numPr>
-          <w:numId w:val="0"/>
-        </w:numPr>
-        <w:ind w:leftChars="0"/>
-        <w:jc w:val="both"/>
         <w:rPr>
           <w:rFonts w:hint="default"/>
           <w:lang w:val="es-ES"/>
@@ -3356,6 +3329,19 @@
         </w:numPr>
         <w:ind w:leftChars="0"/>
         <w:jc w:val="both"/>
+        <w:rPr>
+          <w:rFonts w:hint="default"/>
+          <w:lang w:val="es-ES"/>
+        </w:rPr>
+      </w:pPr>
+    </w:p>
+    <w:p>
+      <w:pPr>
+        <w:numPr>
+          <w:numId w:val="0"/>
+        </w:numPr>
+        <w:ind w:leftChars="0"/>
+        <w:jc w:val="both"/>
       </w:pPr>
       <w:r>
         <w:drawing>
@@ -3410,6 +3396,15 @@
         </w:numPr>
         <w:ind w:leftChars="0"/>
         <w:jc w:val="both"/>
+      </w:pPr>
+    </w:p>
+    <w:p>
+      <w:pPr>
+        <w:numPr>
+          <w:numId w:val="0"/>
+        </w:numPr>
+        <w:ind w:leftChars="0"/>
+        <w:jc w:val="both"/>
         <w:rPr>
           <w:rFonts w:hint="default"/>
           <w:lang w:val="es-ES"/>
@@ -3422,6 +3417,19 @@
         </w:rPr>
         <w:t>Se crea la tabla tb_medicamento:</w:t>
       </w:r>
+    </w:p>
+    <w:p>
+      <w:pPr>
+        <w:numPr>
+          <w:numId w:val="0"/>
+        </w:numPr>
+        <w:ind w:leftChars="0"/>
+        <w:jc w:val="both"/>
+        <w:rPr>
+          <w:rFonts w:hint="default"/>
+          <w:lang w:val="es-ES"/>
+        </w:rPr>
+      </w:pPr>
     </w:p>
     <w:p>
       <w:pPr>
@@ -3493,74 +3501,1110 @@
           <w:bCs/>
         </w:rPr>
       </w:pPr>
+    </w:p>
+    <w:p>
+      <w:pPr>
+        <w:numPr>
+          <w:ilvl w:val="0"/>
+          <w:numId w:val="1"/>
+        </w:numPr>
+        <w:ind w:left="420" w:leftChars="0" w:hanging="420" w:firstLineChars="0"/>
+        <w:jc w:val="both"/>
+        <w:rPr>
+          <w:rFonts w:hint="default"/>
+          <w:b/>
+          <w:bCs/>
+        </w:rPr>
+      </w:pPr>
+      <w:r>
+        <w:rPr>
+          <w:rFonts w:hint="default"/>
+          <w:b/>
+          <w:bCs/>
+        </w:rPr>
+        <w:t>Complete la información para las tablas realizadas con al</w:t>
+      </w:r>
+      <w:r>
+        <w:rPr>
+          <w:rFonts w:hint="default"/>
+          <w:b/>
+          <w:bCs/>
+          <w:lang w:val="es-ES"/>
+        </w:rPr>
+        <w:t xml:space="preserve"> </w:t>
+      </w:r>
+      <w:r>
+        <w:rPr>
+          <w:rFonts w:hint="default"/>
+          <w:b/>
+          <w:bCs/>
+        </w:rPr>
+        <w:t>menos 5 registros por tabla.</w:t>
+      </w:r>
+    </w:p>
+    <w:p>
+      <w:pPr>
+        <w:numPr>
+          <w:numId w:val="0"/>
+        </w:numPr>
+        <w:jc w:val="both"/>
+        <w:rPr>
+          <w:rFonts w:hint="default"/>
+          <w:b/>
+          <w:bCs/>
+          <w:lang w:val="es-ES"/>
+        </w:rPr>
+      </w:pPr>
+    </w:p>
+    <w:p>
+      <w:pPr>
+        <w:numPr>
+          <w:numId w:val="0"/>
+        </w:numPr>
+        <w:jc w:val="both"/>
+        <w:rPr>
+          <w:rFonts w:hint="default"/>
+          <w:b w:val="0"/>
+          <w:bCs w:val="0"/>
+          <w:lang w:val="es-ES"/>
+        </w:rPr>
+      </w:pPr>
+      <w:r>
+        <w:rPr>
+          <w:rFonts w:hint="default"/>
+          <w:b w:val="0"/>
+          <w:bCs w:val="0"/>
+          <w:lang w:val="es-ES"/>
+        </w:rPr>
+        <w:t>Ingreso de registros para la tabla tb_procedimiento:</w:t>
+      </w:r>
+    </w:p>
+    <w:p>
+      <w:pPr>
+        <w:numPr>
+          <w:numId w:val="0"/>
+        </w:numPr>
+        <w:jc w:val="both"/>
+        <w:rPr>
+          <w:rFonts w:hint="default"/>
+          <w:b/>
+          <w:bCs/>
+        </w:rPr>
+      </w:pPr>
+    </w:p>
+    <w:p>
+      <w:pPr>
+        <w:numPr>
+          <w:numId w:val="0"/>
+        </w:numPr>
+        <w:jc w:val="both"/>
+      </w:pPr>
+      <w:r>
+        <w:drawing>
+          <wp:inline distT="0" distB="0" distL="114300" distR="114300">
+            <wp:extent cx="5265420" cy="2221230"/>
+            <wp:effectExtent l="9525" t="9525" r="20955" b="17145"/>
+            <wp:docPr id="40" name="Picture 40"/>
+            <wp:cNvGraphicFramePr>
+              <a:graphicFrameLocks xmlns:a="http://schemas.openxmlformats.org/drawingml/2006/main" noChangeAspect="1"/>
+            </wp:cNvGraphicFramePr>
+            <a:graphic xmlns:a="http://schemas.openxmlformats.org/drawingml/2006/main">
+              <a:graphicData uri="http://schemas.openxmlformats.org/drawingml/2006/picture">
+                <pic:pic xmlns:pic="http://schemas.openxmlformats.org/drawingml/2006/picture">
+                  <pic:nvPicPr>
+                    <pic:cNvPr id="40" name="Picture 40"/>
+                    <pic:cNvPicPr>
+                      <a:picLocks noChangeAspect="1"/>
+                    </pic:cNvPicPr>
+                  </pic:nvPicPr>
+                  <pic:blipFill>
+                    <a:blip r:embed="rId35"/>
+                    <a:stretch>
+                      <a:fillRect/>
+                    </a:stretch>
+                  </pic:blipFill>
+                  <pic:spPr>
+                    <a:xfrm>
+                      <a:off x="0" y="0"/>
+                      <a:ext cx="5265420" cy="2221230"/>
+                    </a:xfrm>
+                    <a:prstGeom prst="rect">
+                      <a:avLst/>
+                    </a:prstGeom>
+                    <a:noFill/>
+                    <a:ln>
+                      <a:solidFill>
+                        <a:schemeClr val="tx1"/>
+                      </a:solidFill>
+                    </a:ln>
+                  </pic:spPr>
+                </pic:pic>
+              </a:graphicData>
+            </a:graphic>
+          </wp:inline>
+        </w:drawing>
+      </w:r>
+    </w:p>
+    <w:p>
+      <w:pPr>
+        <w:numPr>
+          <w:ilvl w:val="0"/>
+          <w:numId w:val="0"/>
+        </w:numPr>
+        <w:jc w:val="both"/>
+        <w:rPr>
+          <w:rFonts w:hint="default"/>
+          <w:lang w:val="es-ES"/>
+        </w:rPr>
+      </w:pPr>
+    </w:p>
+    <w:p>
+      <w:pPr>
+        <w:numPr>
+          <w:numId w:val="0"/>
+        </w:numPr>
+        <w:jc w:val="both"/>
+      </w:pPr>
+    </w:p>
+    <w:p>
+      <w:pPr>
+        <w:numPr>
+          <w:numId w:val="0"/>
+        </w:numPr>
+        <w:jc w:val="both"/>
+        <w:rPr>
+          <w:rFonts w:hint="default"/>
+          <w:lang w:val="es-ES"/>
+        </w:rPr>
+      </w:pPr>
+      <w:r>
+        <w:rPr>
+          <w:rFonts w:hint="default"/>
+          <w:lang w:val="es-ES"/>
+        </w:rPr>
+        <w:t>Ingreso de registros para la tabla dll_medico_procedimiento</w:t>
+      </w:r>
+    </w:p>
+    <w:p>
+      <w:pPr>
+        <w:numPr>
+          <w:numId w:val="0"/>
+        </w:numPr>
+        <w:jc w:val="both"/>
+        <w:rPr>
+          <w:rFonts w:hint="default"/>
+          <w:lang w:val="es-ES"/>
+        </w:rPr>
+      </w:pPr>
+    </w:p>
+    <w:p>
+      <w:pPr>
+        <w:numPr>
+          <w:numId w:val="0"/>
+        </w:numPr>
+        <w:jc w:val="both"/>
+      </w:pPr>
+      <w:r>
+        <w:drawing>
+          <wp:inline distT="0" distB="0" distL="114300" distR="114300">
+            <wp:extent cx="5269865" cy="2001520"/>
+            <wp:effectExtent l="9525" t="9525" r="16510" b="27305"/>
+            <wp:docPr id="41" name="Picture 41"/>
+            <wp:cNvGraphicFramePr>
+              <a:graphicFrameLocks xmlns:a="http://schemas.openxmlformats.org/drawingml/2006/main" noChangeAspect="1"/>
+            </wp:cNvGraphicFramePr>
+            <a:graphic xmlns:a="http://schemas.openxmlformats.org/drawingml/2006/main">
+              <a:graphicData uri="http://schemas.openxmlformats.org/drawingml/2006/picture">
+                <pic:pic xmlns:pic="http://schemas.openxmlformats.org/drawingml/2006/picture">
+                  <pic:nvPicPr>
+                    <pic:cNvPr id="41" name="Picture 41"/>
+                    <pic:cNvPicPr>
+                      <a:picLocks noChangeAspect="1"/>
+                    </pic:cNvPicPr>
+                  </pic:nvPicPr>
+                  <pic:blipFill>
+                    <a:blip r:embed="rId36"/>
+                    <a:stretch>
+                      <a:fillRect/>
+                    </a:stretch>
+                  </pic:blipFill>
+                  <pic:spPr>
+                    <a:xfrm>
+                      <a:off x="0" y="0"/>
+                      <a:ext cx="5269865" cy="2001520"/>
+                    </a:xfrm>
+                    <a:prstGeom prst="rect">
+                      <a:avLst/>
+                    </a:prstGeom>
+                    <a:noFill/>
+                    <a:ln>
+                      <a:solidFill>
+                        <a:schemeClr val="tx1"/>
+                      </a:solidFill>
+                    </a:ln>
+                  </pic:spPr>
+                </pic:pic>
+              </a:graphicData>
+            </a:graphic>
+          </wp:inline>
+        </w:drawing>
+      </w:r>
+    </w:p>
+    <w:p>
+      <w:pPr>
+        <w:numPr>
+          <w:numId w:val="0"/>
+        </w:numPr>
+        <w:jc w:val="both"/>
+        <w:rPr>
+          <w:rFonts w:hint="default"/>
+          <w:lang w:val="es-ES"/>
+        </w:rPr>
+      </w:pPr>
+    </w:p>
+    <w:p>
+      <w:pPr>
+        <w:numPr>
+          <w:numId w:val="0"/>
+        </w:numPr>
+        <w:jc w:val="both"/>
+        <w:rPr>
+          <w:rFonts w:hint="default"/>
+          <w:lang w:val="es-ES"/>
+        </w:rPr>
+      </w:pPr>
+      <w:r>
+        <w:rPr>
+          <w:rFonts w:hint="default"/>
+          <w:lang w:val="es-ES"/>
+        </w:rPr>
+        <w:t>Ingreso de registros para la tabla dll_paciente_medicamento</w:t>
+      </w:r>
+    </w:p>
+    <w:p>
+      <w:pPr>
+        <w:numPr>
+          <w:numId w:val="0"/>
+        </w:numPr>
+        <w:jc w:val="both"/>
+        <w:rPr>
+          <w:rFonts w:hint="default"/>
+          <w:lang w:val="es-ES"/>
+        </w:rPr>
+      </w:pPr>
+    </w:p>
+    <w:p>
+      <w:pPr>
+        <w:numPr>
+          <w:numId w:val="0"/>
+        </w:numPr>
+        <w:jc w:val="both"/>
+      </w:pPr>
+      <w:r>
+        <w:drawing>
+          <wp:inline distT="0" distB="0" distL="114300" distR="114300">
+            <wp:extent cx="5264785" cy="2137410"/>
+            <wp:effectExtent l="9525" t="9525" r="21590" b="24765"/>
+            <wp:docPr id="42" name="Picture 42"/>
+            <wp:cNvGraphicFramePr>
+              <a:graphicFrameLocks xmlns:a="http://schemas.openxmlformats.org/drawingml/2006/main" noChangeAspect="1"/>
+            </wp:cNvGraphicFramePr>
+            <a:graphic xmlns:a="http://schemas.openxmlformats.org/drawingml/2006/main">
+              <a:graphicData uri="http://schemas.openxmlformats.org/drawingml/2006/picture">
+                <pic:pic xmlns:pic="http://schemas.openxmlformats.org/drawingml/2006/picture">
+                  <pic:nvPicPr>
+                    <pic:cNvPr id="42" name="Picture 42"/>
+                    <pic:cNvPicPr>
+                      <a:picLocks noChangeAspect="1"/>
+                    </pic:cNvPicPr>
+                  </pic:nvPicPr>
+                  <pic:blipFill>
+                    <a:blip r:embed="rId37"/>
+                    <a:stretch>
+                      <a:fillRect/>
+                    </a:stretch>
+                  </pic:blipFill>
+                  <pic:spPr>
+                    <a:xfrm>
+                      <a:off x="0" y="0"/>
+                      <a:ext cx="5264785" cy="2137410"/>
+                    </a:xfrm>
+                    <a:prstGeom prst="rect">
+                      <a:avLst/>
+                    </a:prstGeom>
+                    <a:noFill/>
+                    <a:ln>
+                      <a:solidFill>
+                        <a:schemeClr val="tx1"/>
+                      </a:solidFill>
+                    </a:ln>
+                  </pic:spPr>
+                </pic:pic>
+              </a:graphicData>
+            </a:graphic>
+          </wp:inline>
+        </w:drawing>
+      </w:r>
+    </w:p>
+    <w:p>
+      <w:pPr>
+        <w:numPr>
+          <w:numId w:val="0"/>
+        </w:numPr>
+        <w:jc w:val="both"/>
+        <w:rPr>
+          <w:rFonts w:hint="default"/>
+          <w:lang w:val="es-ES"/>
+        </w:rPr>
+      </w:pPr>
+    </w:p>
+    <w:p>
+      <w:pPr>
+        <w:numPr>
+          <w:numId w:val="0"/>
+        </w:numPr>
+        <w:jc w:val="both"/>
+        <w:rPr>
+          <w:rFonts w:hint="default"/>
+          <w:lang w:val="es-ES"/>
+        </w:rPr>
+      </w:pPr>
+      <w:r>
+        <w:rPr>
+          <w:rFonts w:hint="default"/>
+          <w:lang w:val="es-ES"/>
+        </w:rPr>
+        <w:t>Ingreso de registros para la tabla tb_enfermero</w:t>
+      </w:r>
+    </w:p>
+    <w:p>
+      <w:pPr>
+        <w:numPr>
+          <w:numId w:val="0"/>
+        </w:numPr>
+        <w:jc w:val="both"/>
+        <w:rPr>
+          <w:rFonts w:hint="default"/>
+          <w:lang w:val="es-ES"/>
+        </w:rPr>
+      </w:pPr>
+    </w:p>
+    <w:p>
+      <w:pPr>
+        <w:numPr>
+          <w:numId w:val="0"/>
+        </w:numPr>
+        <w:jc w:val="both"/>
+        <w:rPr>
+          <w:rFonts w:hint="default"/>
+          <w:lang w:val="es-ES"/>
+        </w:rPr>
+      </w:pPr>
+      <w:r>
+        <w:drawing>
+          <wp:inline distT="0" distB="0" distL="114300" distR="114300">
+            <wp:extent cx="5266055" cy="2336800"/>
+            <wp:effectExtent l="9525" t="9525" r="20320" b="15875"/>
+            <wp:docPr id="43" name="Picture 43"/>
+            <wp:cNvGraphicFramePr>
+              <a:graphicFrameLocks xmlns:a="http://schemas.openxmlformats.org/drawingml/2006/main" noChangeAspect="1"/>
+            </wp:cNvGraphicFramePr>
+            <a:graphic xmlns:a="http://schemas.openxmlformats.org/drawingml/2006/main">
+              <a:graphicData uri="http://schemas.openxmlformats.org/drawingml/2006/picture">
+                <pic:pic xmlns:pic="http://schemas.openxmlformats.org/drawingml/2006/picture">
+                  <pic:nvPicPr>
+                    <pic:cNvPr id="43" name="Picture 43"/>
+                    <pic:cNvPicPr>
+                      <a:picLocks noChangeAspect="1"/>
+                    </pic:cNvPicPr>
+                  </pic:nvPicPr>
+                  <pic:blipFill>
+                    <a:blip r:embed="rId38"/>
+                    <a:stretch>
+                      <a:fillRect/>
+                    </a:stretch>
+                  </pic:blipFill>
+                  <pic:spPr>
+                    <a:xfrm>
+                      <a:off x="0" y="0"/>
+                      <a:ext cx="5266055" cy="2336800"/>
+                    </a:xfrm>
+                    <a:prstGeom prst="rect">
+                      <a:avLst/>
+                    </a:prstGeom>
+                    <a:noFill/>
+                    <a:ln>
+                      <a:solidFill>
+                        <a:schemeClr val="tx1"/>
+                      </a:solidFill>
+                    </a:ln>
+                  </pic:spPr>
+                </pic:pic>
+              </a:graphicData>
+            </a:graphic>
+          </wp:inline>
+        </w:drawing>
+      </w:r>
+    </w:p>
+    <w:p>
+      <w:pPr>
+        <w:numPr>
+          <w:numId w:val="0"/>
+        </w:numPr>
+        <w:jc w:val="both"/>
+        <w:rPr>
+          <w:rFonts w:hint="default"/>
+          <w:lang w:val="es-ES"/>
+        </w:rPr>
+      </w:pPr>
+    </w:p>
+    <w:p>
+      <w:pPr>
+        <w:numPr>
+          <w:numId w:val="0"/>
+        </w:numPr>
+        <w:jc w:val="both"/>
+        <w:rPr>
+          <w:rFonts w:hint="default"/>
+          <w:lang w:val="es-ES"/>
+        </w:rPr>
+      </w:pPr>
+    </w:p>
+    <w:p>
+      <w:pPr>
+        <w:numPr>
+          <w:numId w:val="0"/>
+        </w:numPr>
+        <w:jc w:val="both"/>
+        <w:rPr>
+          <w:rFonts w:hint="default"/>
+          <w:lang w:val="es-ES"/>
+        </w:rPr>
+      </w:pPr>
+    </w:p>
+    <w:p>
+      <w:pPr>
+        <w:numPr>
+          <w:numId w:val="0"/>
+        </w:numPr>
+        <w:jc w:val="both"/>
+        <w:rPr>
+          <w:rFonts w:hint="default"/>
+          <w:lang w:val="es-ES"/>
+        </w:rPr>
+      </w:pPr>
+    </w:p>
+    <w:p>
+      <w:pPr>
+        <w:numPr>
+          <w:numId w:val="0"/>
+        </w:numPr>
+        <w:jc w:val="both"/>
+        <w:rPr>
+          <w:rFonts w:hint="default"/>
+          <w:lang w:val="es-ES"/>
+        </w:rPr>
+      </w:pPr>
+    </w:p>
+    <w:p>
+      <w:pPr>
+        <w:numPr>
+          <w:numId w:val="0"/>
+        </w:numPr>
+        <w:jc w:val="both"/>
+        <w:rPr>
+          <w:rFonts w:hint="default"/>
+          <w:lang w:val="es-ES"/>
+        </w:rPr>
+      </w:pPr>
+    </w:p>
+    <w:p>
+      <w:pPr>
+        <w:numPr>
+          <w:numId w:val="0"/>
+        </w:numPr>
+        <w:jc w:val="both"/>
+        <w:rPr>
+          <w:rFonts w:hint="default"/>
+          <w:lang w:val="es-ES"/>
+        </w:rPr>
+      </w:pPr>
+      <w:r>
+        <w:rPr>
+          <w:rFonts w:hint="default"/>
+          <w:lang w:val="es-ES"/>
+        </w:rPr>
+        <w:t>Ingreso de registros para la tabla tb_factura:</w:t>
+      </w:r>
+    </w:p>
+    <w:p>
+      <w:pPr>
+        <w:numPr>
+          <w:numId w:val="0"/>
+        </w:numPr>
+        <w:jc w:val="both"/>
+        <w:rPr>
+          <w:rFonts w:hint="default"/>
+          <w:lang w:val="es-ES"/>
+        </w:rPr>
+      </w:pPr>
+    </w:p>
+    <w:p>
+      <w:pPr>
+        <w:numPr>
+          <w:numId w:val="0"/>
+        </w:numPr>
+        <w:jc w:val="both"/>
+      </w:pPr>
+      <w:r>
+        <w:drawing>
+          <wp:inline distT="0" distB="0" distL="114300" distR="114300">
+            <wp:extent cx="5267325" cy="2399030"/>
+            <wp:effectExtent l="9525" t="9525" r="19050" b="10795"/>
+            <wp:docPr id="44" name="Picture 44"/>
+            <wp:cNvGraphicFramePr>
+              <a:graphicFrameLocks xmlns:a="http://schemas.openxmlformats.org/drawingml/2006/main" noChangeAspect="1"/>
+            </wp:cNvGraphicFramePr>
+            <a:graphic xmlns:a="http://schemas.openxmlformats.org/drawingml/2006/main">
+              <a:graphicData uri="http://schemas.openxmlformats.org/drawingml/2006/picture">
+                <pic:pic xmlns:pic="http://schemas.openxmlformats.org/drawingml/2006/picture">
+                  <pic:nvPicPr>
+                    <pic:cNvPr id="44" name="Picture 44"/>
+                    <pic:cNvPicPr>
+                      <a:picLocks noChangeAspect="1"/>
+                    </pic:cNvPicPr>
+                  </pic:nvPicPr>
+                  <pic:blipFill>
+                    <a:blip r:embed="rId39"/>
+                    <a:stretch>
+                      <a:fillRect/>
+                    </a:stretch>
+                  </pic:blipFill>
+                  <pic:spPr>
+                    <a:xfrm>
+                      <a:off x="0" y="0"/>
+                      <a:ext cx="5267325" cy="2399030"/>
+                    </a:xfrm>
+                    <a:prstGeom prst="rect">
+                      <a:avLst/>
+                    </a:prstGeom>
+                    <a:noFill/>
+                    <a:ln>
+                      <a:solidFill>
+                        <a:schemeClr val="tx1"/>
+                      </a:solidFill>
+                    </a:ln>
+                  </pic:spPr>
+                </pic:pic>
+              </a:graphicData>
+            </a:graphic>
+          </wp:inline>
+        </w:drawing>
+      </w:r>
+    </w:p>
+    <w:p>
+      <w:pPr>
+        <w:numPr>
+          <w:numId w:val="0"/>
+        </w:numPr>
+        <w:jc w:val="both"/>
+        <w:rPr>
+          <w:rFonts w:hint="default"/>
+          <w:lang w:val="es-ES"/>
+        </w:rPr>
+      </w:pPr>
+    </w:p>
+    <w:p>
+      <w:pPr>
+        <w:numPr>
+          <w:numId w:val="0"/>
+        </w:numPr>
+        <w:jc w:val="both"/>
+        <w:rPr>
+          <w:rFonts w:hint="default"/>
+          <w:lang w:val="es-ES"/>
+        </w:rPr>
+      </w:pPr>
+      <w:r>
+        <w:rPr>
+          <w:rFonts w:hint="default"/>
+          <w:lang w:val="es-ES"/>
+        </w:rPr>
+        <w:t>Ingreso de registros para la tabla tb_medicamento</w:t>
+      </w:r>
+    </w:p>
+    <w:p>
+      <w:pPr>
+        <w:numPr>
+          <w:numId w:val="0"/>
+        </w:numPr>
+        <w:jc w:val="both"/>
+        <w:rPr>
+          <w:rFonts w:hint="default"/>
+          <w:lang w:val="es-ES"/>
+        </w:rPr>
+      </w:pPr>
+    </w:p>
+    <w:p>
+      <w:pPr>
+        <w:numPr>
+          <w:numId w:val="0"/>
+        </w:numPr>
+        <w:jc w:val="both"/>
+      </w:pPr>
+      <w:r>
+        <w:drawing>
+          <wp:inline distT="0" distB="0" distL="114300" distR="114300">
+            <wp:extent cx="5266690" cy="2483485"/>
+            <wp:effectExtent l="9525" t="9525" r="19685" b="21590"/>
+            <wp:docPr id="45" name="Picture 45"/>
+            <wp:cNvGraphicFramePr>
+              <a:graphicFrameLocks xmlns:a="http://schemas.openxmlformats.org/drawingml/2006/main" noChangeAspect="1"/>
+            </wp:cNvGraphicFramePr>
+            <a:graphic xmlns:a="http://schemas.openxmlformats.org/drawingml/2006/main">
+              <a:graphicData uri="http://schemas.openxmlformats.org/drawingml/2006/picture">
+                <pic:pic xmlns:pic="http://schemas.openxmlformats.org/drawingml/2006/picture">
+                  <pic:nvPicPr>
+                    <pic:cNvPr id="45" name="Picture 45"/>
+                    <pic:cNvPicPr>
+                      <a:picLocks noChangeAspect="1"/>
+                    </pic:cNvPicPr>
+                  </pic:nvPicPr>
+                  <pic:blipFill>
+                    <a:blip r:embed="rId40"/>
+                    <a:stretch>
+                      <a:fillRect/>
+                    </a:stretch>
+                  </pic:blipFill>
+                  <pic:spPr>
+                    <a:xfrm>
+                      <a:off x="0" y="0"/>
+                      <a:ext cx="5266690" cy="2483485"/>
+                    </a:xfrm>
+                    <a:prstGeom prst="rect">
+                      <a:avLst/>
+                    </a:prstGeom>
+                    <a:noFill/>
+                    <a:ln>
+                      <a:solidFill>
+                        <a:schemeClr val="tx1"/>
+                      </a:solidFill>
+                    </a:ln>
+                  </pic:spPr>
+                </pic:pic>
+              </a:graphicData>
+            </a:graphic>
+          </wp:inline>
+        </w:drawing>
+      </w:r>
+    </w:p>
+    <w:p>
+      <w:pPr>
+        <w:numPr>
+          <w:numId w:val="0"/>
+        </w:numPr>
+        <w:jc w:val="both"/>
+        <w:rPr>
+          <w:rFonts w:hint="default"/>
+          <w:lang w:val="es-ES"/>
+        </w:rPr>
+      </w:pPr>
+    </w:p>
+    <w:p>
+      <w:pPr>
+        <w:numPr>
+          <w:numId w:val="0"/>
+        </w:numPr>
+        <w:jc w:val="both"/>
+        <w:rPr>
+          <w:rFonts w:hint="default"/>
+          <w:lang w:val="es-ES"/>
+        </w:rPr>
+      </w:pPr>
+      <w:r>
+        <w:rPr>
+          <w:rFonts w:hint="default"/>
+          <w:lang w:val="es-ES"/>
+        </w:rPr>
+        <w:t>Ingreso de registros para la tabla tb_medico</w:t>
+      </w:r>
+    </w:p>
+    <w:p>
+      <w:pPr>
+        <w:numPr>
+          <w:numId w:val="0"/>
+        </w:numPr>
+        <w:jc w:val="both"/>
+        <w:rPr>
+          <w:rFonts w:hint="default"/>
+          <w:lang w:val="es-ES"/>
+        </w:rPr>
+      </w:pPr>
+    </w:p>
+    <w:p>
+      <w:pPr>
+        <w:numPr>
+          <w:numId w:val="0"/>
+        </w:numPr>
+        <w:jc w:val="both"/>
+        <w:rPr>
+          <w:rFonts w:hint="default"/>
+          <w:lang w:val="es-ES"/>
+        </w:rPr>
+      </w:pPr>
+      <w:r>
+        <w:drawing>
+          <wp:inline distT="0" distB="0" distL="114300" distR="114300">
+            <wp:extent cx="5270500" cy="2347595"/>
+            <wp:effectExtent l="9525" t="9525" r="15875" b="24130"/>
+            <wp:docPr id="46" name="Picture 46"/>
+            <wp:cNvGraphicFramePr>
+              <a:graphicFrameLocks xmlns:a="http://schemas.openxmlformats.org/drawingml/2006/main" noChangeAspect="1"/>
+            </wp:cNvGraphicFramePr>
+            <a:graphic xmlns:a="http://schemas.openxmlformats.org/drawingml/2006/main">
+              <a:graphicData uri="http://schemas.openxmlformats.org/drawingml/2006/picture">
+                <pic:pic xmlns:pic="http://schemas.openxmlformats.org/drawingml/2006/picture">
+                  <pic:nvPicPr>
+                    <pic:cNvPr id="46" name="Picture 46"/>
+                    <pic:cNvPicPr>
+                      <a:picLocks noChangeAspect="1"/>
+                    </pic:cNvPicPr>
+                  </pic:nvPicPr>
+                  <pic:blipFill>
+                    <a:blip r:embed="rId41"/>
+                    <a:stretch>
+                      <a:fillRect/>
+                    </a:stretch>
+                  </pic:blipFill>
+                  <pic:spPr>
+                    <a:xfrm>
+                      <a:off x="0" y="0"/>
+                      <a:ext cx="5270500" cy="2347595"/>
+                    </a:xfrm>
+                    <a:prstGeom prst="rect">
+                      <a:avLst/>
+                    </a:prstGeom>
+                    <a:noFill/>
+                    <a:ln>
+                      <a:solidFill>
+                        <a:schemeClr val="tx1"/>
+                      </a:solidFill>
+                    </a:ln>
+                  </pic:spPr>
+                </pic:pic>
+              </a:graphicData>
+            </a:graphic>
+          </wp:inline>
+        </w:drawing>
+      </w:r>
+    </w:p>
+    <w:p>
+      <w:pPr>
+        <w:numPr>
+          <w:numId w:val="0"/>
+        </w:numPr>
+        <w:jc w:val="both"/>
+        <w:rPr>
+          <w:rFonts w:hint="default"/>
+          <w:lang w:val="es-ES"/>
+        </w:rPr>
+      </w:pPr>
+    </w:p>
+    <w:p>
+      <w:pPr>
+        <w:numPr>
+          <w:numId w:val="0"/>
+        </w:numPr>
+        <w:jc w:val="both"/>
+        <w:rPr>
+          <w:rFonts w:hint="default"/>
+          <w:lang w:val="es-ES"/>
+        </w:rPr>
+      </w:pPr>
+      <w:r>
+        <w:rPr>
+          <w:rFonts w:hint="default"/>
+          <w:lang w:val="es-ES"/>
+        </w:rPr>
+        <w:t>Ingreso de registros para la tabla telefono_paciente</w:t>
+      </w:r>
+    </w:p>
+    <w:p>
+      <w:pPr>
+        <w:numPr>
+          <w:numId w:val="0"/>
+        </w:numPr>
+        <w:jc w:val="both"/>
+        <w:rPr>
+          <w:rFonts w:hint="default"/>
+          <w:lang w:val="es-ES"/>
+        </w:rPr>
+      </w:pPr>
+      <w:r>
+        <w:drawing>
+          <wp:inline distT="0" distB="0" distL="114300" distR="114300">
+            <wp:extent cx="5269865" cy="2591435"/>
+            <wp:effectExtent l="9525" t="9525" r="16510" b="27940"/>
+            <wp:docPr id="47" name="Picture 47"/>
+            <wp:cNvGraphicFramePr>
+              <a:graphicFrameLocks xmlns:a="http://schemas.openxmlformats.org/drawingml/2006/main" noChangeAspect="1"/>
+            </wp:cNvGraphicFramePr>
+            <a:graphic xmlns:a="http://schemas.openxmlformats.org/drawingml/2006/main">
+              <a:graphicData uri="http://schemas.openxmlformats.org/drawingml/2006/picture">
+                <pic:pic xmlns:pic="http://schemas.openxmlformats.org/drawingml/2006/picture">
+                  <pic:nvPicPr>
+                    <pic:cNvPr id="47" name="Picture 47"/>
+                    <pic:cNvPicPr>
+                      <a:picLocks noChangeAspect="1"/>
+                    </pic:cNvPicPr>
+                  </pic:nvPicPr>
+                  <pic:blipFill>
+                    <a:blip r:embed="rId42"/>
+                    <a:stretch>
+                      <a:fillRect/>
+                    </a:stretch>
+                  </pic:blipFill>
+                  <pic:spPr>
+                    <a:xfrm>
+                      <a:off x="0" y="0"/>
+                      <a:ext cx="5269865" cy="2591435"/>
+                    </a:xfrm>
+                    <a:prstGeom prst="rect">
+                      <a:avLst/>
+                    </a:prstGeom>
+                    <a:noFill/>
+                    <a:ln>
+                      <a:solidFill>
+                        <a:schemeClr val="tx1"/>
+                      </a:solidFill>
+                    </a:ln>
+                  </pic:spPr>
+                </pic:pic>
+              </a:graphicData>
+            </a:graphic>
+          </wp:inline>
+        </w:drawing>
+      </w:r>
+    </w:p>
+    <w:p>
+      <w:pPr>
+        <w:numPr>
+          <w:numId w:val="0"/>
+        </w:numPr>
+        <w:jc w:val="both"/>
+        <w:rPr>
+          <w:rFonts w:hint="default"/>
+          <w:lang w:val="es-ES"/>
+        </w:rPr>
+      </w:pPr>
+    </w:p>
+    <w:p>
+      <w:pPr>
+        <w:numPr>
+          <w:numId w:val="0"/>
+        </w:numPr>
+        <w:jc w:val="both"/>
+        <w:rPr>
+          <w:rFonts w:hint="default"/>
+          <w:lang w:val="es-ES"/>
+        </w:rPr>
+      </w:pPr>
+      <w:r>
+        <w:rPr>
+          <w:rFonts w:hint="default"/>
+          <w:lang w:val="es-ES"/>
+        </w:rPr>
+        <w:t>Ingreso de registros para la tabla telefono_paciente2</w:t>
+      </w:r>
+    </w:p>
+    <w:p>
+      <w:pPr>
+        <w:numPr>
+          <w:numId w:val="0"/>
+        </w:numPr>
+        <w:jc w:val="both"/>
+        <w:rPr>
+          <w:rFonts w:hint="default"/>
+          <w:lang w:val="es-ES"/>
+        </w:rPr>
+      </w:pPr>
+    </w:p>
+    <w:p>
+      <w:pPr>
+        <w:numPr>
+          <w:numId w:val="0"/>
+        </w:numPr>
+        <w:jc w:val="both"/>
+      </w:pPr>
+      <w:r>
+        <w:drawing>
+          <wp:inline distT="0" distB="0" distL="114300" distR="114300">
+            <wp:extent cx="5266690" cy="2381250"/>
+            <wp:effectExtent l="9525" t="9525" r="19685" b="9525"/>
+            <wp:docPr id="48" name="Picture 48"/>
+            <wp:cNvGraphicFramePr>
+              <a:graphicFrameLocks xmlns:a="http://schemas.openxmlformats.org/drawingml/2006/main" noChangeAspect="1"/>
+            </wp:cNvGraphicFramePr>
+            <a:graphic xmlns:a="http://schemas.openxmlformats.org/drawingml/2006/main">
+              <a:graphicData uri="http://schemas.openxmlformats.org/drawingml/2006/picture">
+                <pic:pic xmlns:pic="http://schemas.openxmlformats.org/drawingml/2006/picture">
+                  <pic:nvPicPr>
+                    <pic:cNvPr id="48" name="Picture 48"/>
+                    <pic:cNvPicPr>
+                      <a:picLocks noChangeAspect="1"/>
+                    </pic:cNvPicPr>
+                  </pic:nvPicPr>
+                  <pic:blipFill>
+                    <a:blip r:embed="rId43"/>
+                    <a:stretch>
+                      <a:fillRect/>
+                    </a:stretch>
+                  </pic:blipFill>
+                  <pic:spPr>
+                    <a:xfrm>
+                      <a:off x="0" y="0"/>
+                      <a:ext cx="5266690" cy="2381250"/>
+                    </a:xfrm>
+                    <a:prstGeom prst="rect">
+                      <a:avLst/>
+                    </a:prstGeom>
+                    <a:noFill/>
+                    <a:ln>
+                      <a:solidFill>
+                        <a:schemeClr val="tx1"/>
+                      </a:solidFill>
+                    </a:ln>
+                  </pic:spPr>
+                </pic:pic>
+              </a:graphicData>
+            </a:graphic>
+          </wp:inline>
+        </w:drawing>
+      </w:r>
+    </w:p>
+    <w:p>
+      <w:pPr>
+        <w:numPr>
+          <w:numId w:val="0"/>
+        </w:numPr>
+        <w:jc w:val="both"/>
+        <w:rPr>
+          <w:rFonts w:hint="default"/>
+          <w:lang w:val="es-ES"/>
+        </w:rPr>
+      </w:pPr>
+    </w:p>
+    <w:p>
+      <w:pPr>
+        <w:numPr>
+          <w:numId w:val="0"/>
+        </w:numPr>
+        <w:jc w:val="both"/>
+        <w:rPr>
+          <w:rFonts w:hint="default"/>
+          <w:lang w:val="es-ES"/>
+        </w:rPr>
+      </w:pPr>
+      <w:r>
+        <w:rPr>
+          <w:rFonts w:hint="default"/>
+          <w:lang w:val="es-ES"/>
+        </w:rPr>
+        <w:t>Ingreso de registros para la tabla telefono_paciente3</w:t>
+      </w:r>
+    </w:p>
+    <w:p>
+      <w:pPr>
+        <w:numPr>
+          <w:numId w:val="0"/>
+        </w:numPr>
+        <w:jc w:val="both"/>
+        <w:rPr>
+          <w:rFonts w:hint="default"/>
+          <w:lang w:val="es-ES"/>
+        </w:rPr>
+      </w:pPr>
+    </w:p>
+    <w:p>
+      <w:pPr>
+        <w:numPr>
+          <w:numId w:val="0"/>
+        </w:numPr>
+        <w:jc w:val="both"/>
+        <w:rPr>
+          <w:rFonts w:hint="default"/>
+          <w:lang w:val="es-ES"/>
+        </w:rPr>
+      </w:pPr>
+      <w:r>
+        <w:drawing>
+          <wp:inline distT="0" distB="0" distL="114300" distR="114300">
+            <wp:extent cx="5268595" cy="2167890"/>
+            <wp:effectExtent l="9525" t="9525" r="17780" b="13335"/>
+            <wp:docPr id="49" name="Picture 49"/>
+            <wp:cNvGraphicFramePr>
+              <a:graphicFrameLocks xmlns:a="http://schemas.openxmlformats.org/drawingml/2006/main" noChangeAspect="1"/>
+            </wp:cNvGraphicFramePr>
+            <a:graphic xmlns:a="http://schemas.openxmlformats.org/drawingml/2006/main">
+              <a:graphicData uri="http://schemas.openxmlformats.org/drawingml/2006/picture">
+                <pic:pic xmlns:pic="http://schemas.openxmlformats.org/drawingml/2006/picture">
+                  <pic:nvPicPr>
+                    <pic:cNvPr id="49" name="Picture 49"/>
+                    <pic:cNvPicPr>
+                      <a:picLocks noChangeAspect="1"/>
+                    </pic:cNvPicPr>
+                  </pic:nvPicPr>
+                  <pic:blipFill>
+                    <a:blip r:embed="rId44"/>
+                    <a:stretch>
+                      <a:fillRect/>
+                    </a:stretch>
+                  </pic:blipFill>
+                  <pic:spPr>
+                    <a:xfrm>
+                      <a:off x="0" y="0"/>
+                      <a:ext cx="5268595" cy="2167890"/>
+                    </a:xfrm>
+                    <a:prstGeom prst="rect">
+                      <a:avLst/>
+                    </a:prstGeom>
+                    <a:noFill/>
+                    <a:ln>
+                      <a:solidFill>
+                        <a:schemeClr val="tx1"/>
+                      </a:solidFill>
+                    </a:ln>
+                  </pic:spPr>
+                </pic:pic>
+              </a:graphicData>
+            </a:graphic>
+          </wp:inline>
+        </w:drawing>
+      </w:r>
+    </w:p>
+    <w:p>
+      <w:pPr>
+        <w:numPr>
+          <w:numId w:val="0"/>
+        </w:numPr>
+        <w:jc w:val="both"/>
+        <w:rPr>
+          <w:rFonts w:hint="default"/>
+        </w:rPr>
+      </w:pPr>
+    </w:p>
+    <w:p>
+      <w:pPr>
+        <w:numPr>
+          <w:numId w:val="0"/>
+        </w:numPr>
+        <w:jc w:val="both"/>
+        <w:rPr>
+          <w:rFonts w:hint="default"/>
+        </w:rPr>
+      </w:pPr>
       <w:bookmarkStart w:id="0" w:name="_GoBack"/>
       <w:bookmarkEnd w:id="0"/>
-    </w:p>
-    <w:p>
-      <w:pPr>
-        <w:numPr>
-          <w:ilvl w:val="0"/>
-          <w:numId w:val="1"/>
-        </w:numPr>
-        <w:ind w:left="420" w:leftChars="0" w:hanging="420" w:firstLineChars="0"/>
-        <w:jc w:val="both"/>
-        <w:rPr>
-          <w:rFonts w:hint="default"/>
-          <w:b/>
-          <w:bCs/>
-        </w:rPr>
-      </w:pPr>
-      <w:r>
-        <w:rPr>
-          <w:rFonts w:hint="default"/>
-          <w:b/>
-          <w:bCs/>
-        </w:rPr>
-        <w:t>Complete la información para las tablas realizadas con al</w:t>
-      </w:r>
-      <w:r>
-        <w:rPr>
-          <w:rFonts w:hint="default"/>
-          <w:b/>
-          <w:bCs/>
-          <w:lang w:val="es-ES"/>
-        </w:rPr>
-        <w:t xml:space="preserve"> </w:t>
-      </w:r>
-      <w:r>
-        <w:rPr>
-          <w:rFonts w:hint="default"/>
-          <w:b/>
-          <w:bCs/>
-        </w:rPr>
-        <w:t>menos 5 registros por tabla.</w:t>
-      </w:r>
-    </w:p>
-    <w:p>
-      <w:pPr>
-        <w:numPr>
-          <w:numId w:val="0"/>
-        </w:numPr>
-        <w:jc w:val="both"/>
-        <w:rPr>
-          <w:rFonts w:hint="default"/>
-          <w:b/>
-          <w:bCs/>
-        </w:rPr>
-      </w:pPr>
-    </w:p>
-    <w:p>
-      <w:pPr>
-        <w:numPr>
-          <w:numId w:val="0"/>
-        </w:numPr>
-        <w:jc w:val="both"/>
-        <w:rPr>
-          <w:rFonts w:hint="default"/>
-          <w:b/>
-          <w:bCs/>
-        </w:rPr>
-      </w:pPr>
     </w:p>
     <w:p>
       <w:pPr>

</xml_diff>

<commit_message>
Se carga el Script con las 2 consultas de la segunda actividad y se actualiza el Script con las sentencias de creación e ingreso de datos
Se carga el Script con las 2 consultas de la segunda actividad y se actualiza el Script con las sentencias de creación e ingreso de datos
</commit_message>
<xml_diff>
--- a/Documentación de la actividad.docx
+++ b/Documentación de la actividad.docx
@@ -4603,156 +4603,361 @@
           <w:rFonts w:hint="default"/>
         </w:rPr>
       </w:pPr>
+    </w:p>
+    <w:p>
+      <w:pPr>
+        <w:numPr>
+          <w:numId w:val="0"/>
+        </w:numPr>
+        <w:jc w:val="both"/>
+        <w:rPr>
+          <w:rFonts w:hint="default"/>
+        </w:rPr>
+      </w:pPr>
+    </w:p>
+    <w:p>
+      <w:pPr>
+        <w:numPr>
+          <w:numId w:val="0"/>
+        </w:numPr>
+        <w:jc w:val="both"/>
+        <w:rPr>
+          <w:rFonts w:hint="default"/>
+          <w:lang w:val="es-ES"/>
+        </w:rPr>
+      </w:pPr>
+      <w:r>
+        <w:rPr>
+          <w:rFonts w:hint="default"/>
+          <w:lang w:val="es-ES"/>
+        </w:rPr>
+        <w:t>Ingreso de registros en la tabla tb_paciente:</w:t>
+      </w:r>
+    </w:p>
+    <w:p>
+      <w:pPr>
+        <w:numPr>
+          <w:numId w:val="0"/>
+        </w:numPr>
+        <w:jc w:val="both"/>
+        <w:rPr>
+          <w:rFonts w:hint="default"/>
+          <w:lang w:val="es-ES"/>
+        </w:rPr>
+      </w:pPr>
+    </w:p>
+    <w:p>
+      <w:pPr>
+        <w:numPr>
+          <w:numId w:val="0"/>
+        </w:numPr>
+        <w:jc w:val="center"/>
+      </w:pPr>
+      <w:r>
+        <w:drawing>
+          <wp:inline distT="0" distB="0" distL="114300" distR="114300">
+            <wp:extent cx="4664710" cy="1942465"/>
+            <wp:effectExtent l="9525" t="9525" r="12065" b="10160"/>
+            <wp:docPr id="50" name="Picture 50"/>
+            <wp:cNvGraphicFramePr>
+              <a:graphicFrameLocks xmlns:a="http://schemas.openxmlformats.org/drawingml/2006/main" noChangeAspect="1"/>
+            </wp:cNvGraphicFramePr>
+            <a:graphic xmlns:a="http://schemas.openxmlformats.org/drawingml/2006/main">
+              <a:graphicData uri="http://schemas.openxmlformats.org/drawingml/2006/picture">
+                <pic:pic xmlns:pic="http://schemas.openxmlformats.org/drawingml/2006/picture">
+                  <pic:nvPicPr>
+                    <pic:cNvPr id="50" name="Picture 50"/>
+                    <pic:cNvPicPr>
+                      <a:picLocks noChangeAspect="1"/>
+                    </pic:cNvPicPr>
+                  </pic:nvPicPr>
+                  <pic:blipFill>
+                    <a:blip r:embed="rId45"/>
+                    <a:stretch>
+                      <a:fillRect/>
+                    </a:stretch>
+                  </pic:blipFill>
+                  <pic:spPr>
+                    <a:xfrm>
+                      <a:off x="0" y="0"/>
+                      <a:ext cx="4664710" cy="1942465"/>
+                    </a:xfrm>
+                    <a:prstGeom prst="rect">
+                      <a:avLst/>
+                    </a:prstGeom>
+                    <a:noFill/>
+                    <a:ln>
+                      <a:solidFill>
+                        <a:schemeClr val="tx1"/>
+                      </a:solidFill>
+                    </a:ln>
+                  </pic:spPr>
+                </pic:pic>
+              </a:graphicData>
+            </a:graphic>
+          </wp:inline>
+        </w:drawing>
+      </w:r>
+    </w:p>
+    <w:p>
+      <w:pPr>
+        <w:numPr>
+          <w:numId w:val="0"/>
+        </w:numPr>
+        <w:jc w:val="both"/>
+        <w:rPr>
+          <w:rFonts w:hint="default"/>
+        </w:rPr>
+      </w:pPr>
+    </w:p>
+    <w:p>
+      <w:pPr>
+        <w:numPr>
+          <w:ilvl w:val="0"/>
+          <w:numId w:val="1"/>
+        </w:numPr>
+        <w:ind w:left="420" w:leftChars="0" w:hanging="420" w:firstLineChars="0"/>
+        <w:jc w:val="both"/>
+        <w:rPr>
+          <w:rFonts w:hint="default"/>
+          <w:b/>
+          <w:bCs/>
+        </w:rPr>
+      </w:pPr>
+      <w:r>
+        <w:rPr>
+          <w:rFonts w:hint="default"/>
+          <w:b/>
+          <w:bCs/>
+          <w:lang w:val="es-ES"/>
+        </w:rPr>
+        <w:t>R</w:t>
+      </w:r>
+      <w:r>
+        <w:rPr>
+          <w:rFonts w:hint="default"/>
+          <w:b/>
+          <w:bCs/>
+        </w:rPr>
+        <w:t>ealice una consulta que me permita conocer que medicamentos a tomado cada paciente y la dosis suministrada.</w:t>
+      </w:r>
+    </w:p>
+    <w:p>
+      <w:pPr>
+        <w:numPr>
+          <w:numId w:val="0"/>
+        </w:numPr>
+        <w:jc w:val="center"/>
+      </w:pPr>
+      <w:r>
+        <w:drawing>
+          <wp:inline distT="0" distB="0" distL="114300" distR="114300">
+            <wp:extent cx="4847590" cy="2583180"/>
+            <wp:effectExtent l="9525" t="9525" r="19685" b="17145"/>
+            <wp:docPr id="51" name="Picture 51"/>
+            <wp:cNvGraphicFramePr>
+              <a:graphicFrameLocks xmlns:a="http://schemas.openxmlformats.org/drawingml/2006/main" noChangeAspect="1"/>
+            </wp:cNvGraphicFramePr>
+            <a:graphic xmlns:a="http://schemas.openxmlformats.org/drawingml/2006/main">
+              <a:graphicData uri="http://schemas.openxmlformats.org/drawingml/2006/picture">
+                <pic:pic xmlns:pic="http://schemas.openxmlformats.org/drawingml/2006/picture">
+                  <pic:nvPicPr>
+                    <pic:cNvPr id="51" name="Picture 51"/>
+                    <pic:cNvPicPr>
+                      <a:picLocks noChangeAspect="1"/>
+                    </pic:cNvPicPr>
+                  </pic:nvPicPr>
+                  <pic:blipFill>
+                    <a:blip r:embed="rId46"/>
+                    <a:stretch>
+                      <a:fillRect/>
+                    </a:stretch>
+                  </pic:blipFill>
+                  <pic:spPr>
+                    <a:xfrm>
+                      <a:off x="0" y="0"/>
+                      <a:ext cx="4847590" cy="2583180"/>
+                    </a:xfrm>
+                    <a:prstGeom prst="rect">
+                      <a:avLst/>
+                    </a:prstGeom>
+                    <a:noFill/>
+                    <a:ln>
+                      <a:solidFill>
+                        <a:schemeClr val="tx1"/>
+                      </a:solidFill>
+                    </a:ln>
+                  </pic:spPr>
+                </pic:pic>
+              </a:graphicData>
+            </a:graphic>
+          </wp:inline>
+        </w:drawing>
+      </w:r>
+    </w:p>
+    <w:p>
+      <w:pPr>
+        <w:numPr>
+          <w:numId w:val="0"/>
+        </w:numPr>
+        <w:jc w:val="both"/>
+        <w:rPr>
+          <w:rFonts w:hint="default"/>
+          <w:b/>
+          <w:bCs/>
+        </w:rPr>
+      </w:pPr>
+    </w:p>
+    <w:p>
+      <w:pPr>
+        <w:numPr>
+          <w:ilvl w:val="0"/>
+          <w:numId w:val="1"/>
+        </w:numPr>
+        <w:ind w:left="420" w:leftChars="0" w:hanging="420" w:firstLineChars="0"/>
+        <w:jc w:val="both"/>
+        <w:rPr>
+          <w:rFonts w:hint="default"/>
+          <w:b/>
+          <w:bCs/>
+        </w:rPr>
+      </w:pPr>
+      <w:r>
+        <w:rPr>
+          <w:rFonts w:hint="default"/>
+          <w:b/>
+          <w:bCs/>
+          <w:lang w:val="es-ES"/>
+        </w:rPr>
+        <w:t>R</w:t>
+      </w:r>
+      <w:r>
+        <w:rPr>
+          <w:rFonts w:hint="default"/>
+          <w:b/>
+          <w:bCs/>
+        </w:rPr>
+        <w:t>ealice una consulta que me permita conocer que enfermeros estuvieron en los procedimientos de los pacientes.</w:t>
+      </w:r>
+    </w:p>
+    <w:p>
+      <w:pPr>
+        <w:numPr>
+          <w:numId w:val="0"/>
+        </w:numPr>
+        <w:ind w:leftChars="0"/>
+        <w:jc w:val="center"/>
+        <w:rPr>
+          <w:rFonts w:hint="default"/>
+          <w:b/>
+          <w:bCs/>
+        </w:rPr>
+      </w:pPr>
+      <w:r>
+        <w:drawing>
+          <wp:inline distT="0" distB="0" distL="114300" distR="114300">
+            <wp:extent cx="4873625" cy="2493010"/>
+            <wp:effectExtent l="9525" t="9525" r="12700" b="12065"/>
+            <wp:docPr id="52" name="Picture 52"/>
+            <wp:cNvGraphicFramePr>
+              <a:graphicFrameLocks xmlns:a="http://schemas.openxmlformats.org/drawingml/2006/main" noChangeAspect="1"/>
+            </wp:cNvGraphicFramePr>
+            <a:graphic xmlns:a="http://schemas.openxmlformats.org/drawingml/2006/main">
+              <a:graphicData uri="http://schemas.openxmlformats.org/drawingml/2006/picture">
+                <pic:pic xmlns:pic="http://schemas.openxmlformats.org/drawingml/2006/picture">
+                  <pic:nvPicPr>
+                    <pic:cNvPr id="52" name="Picture 52"/>
+                    <pic:cNvPicPr>
+                      <a:picLocks noChangeAspect="1"/>
+                    </pic:cNvPicPr>
+                  </pic:nvPicPr>
+                  <pic:blipFill>
+                    <a:blip r:embed="rId47"/>
+                    <a:stretch>
+                      <a:fillRect/>
+                    </a:stretch>
+                  </pic:blipFill>
+                  <pic:spPr>
+                    <a:xfrm>
+                      <a:off x="0" y="0"/>
+                      <a:ext cx="4873625" cy="2493010"/>
+                    </a:xfrm>
+                    <a:prstGeom prst="rect">
+                      <a:avLst/>
+                    </a:prstGeom>
+                    <a:noFill/>
+                    <a:ln>
+                      <a:solidFill>
+                        <a:schemeClr val="tx1"/>
+                      </a:solidFill>
+                    </a:ln>
+                  </pic:spPr>
+                </pic:pic>
+              </a:graphicData>
+            </a:graphic>
+          </wp:inline>
+        </w:drawing>
+      </w:r>
+    </w:p>
+    <w:p>
+      <w:pPr>
+        <w:numPr>
+          <w:numId w:val="0"/>
+        </w:numPr>
+        <w:jc w:val="both"/>
+        <w:rPr>
+          <w:rFonts w:hint="default"/>
+          <w:b/>
+          <w:bCs/>
+        </w:rPr>
+      </w:pPr>
+    </w:p>
+    <w:p>
+      <w:pPr>
+        <w:numPr>
+          <w:numId w:val="0"/>
+        </w:numPr>
+        <w:jc w:val="both"/>
+        <w:rPr>
+          <w:rFonts w:hint="default"/>
+          <w:b/>
+          <w:bCs/>
+        </w:rPr>
+      </w:pPr>
+    </w:p>
+    <w:p>
+      <w:pPr>
+        <w:numPr>
+          <w:ilvl w:val="0"/>
+          <w:numId w:val="1"/>
+        </w:numPr>
+        <w:ind w:left="420" w:leftChars="0" w:hanging="420" w:firstLineChars="0"/>
+        <w:jc w:val="both"/>
+      </w:pPr>
+      <w:r>
+        <w:rPr>
+          <w:rFonts w:hint="default"/>
+          <w:b/>
+          <w:bCs/>
+        </w:rPr>
+        <w:t>Realice las tres vistas que considere sean las más importantes y explique el motivo de su selección</w:t>
+      </w:r>
+      <w:r>
+        <w:rPr>
+          <w:rFonts w:hint="default"/>
+        </w:rPr>
+        <w:t>.</w:t>
+      </w:r>
+    </w:p>
+    <w:p>
+      <w:pPr>
+        <w:numPr>
+          <w:numId w:val="0"/>
+        </w:numPr>
+        <w:jc w:val="both"/>
+      </w:pPr>
       <w:bookmarkStart w:id="0" w:name="_GoBack"/>
       <w:bookmarkEnd w:id="0"/>
-    </w:p>
-    <w:p>
-      <w:pPr>
-        <w:numPr>
-          <w:ilvl w:val="0"/>
-          <w:numId w:val="1"/>
-        </w:numPr>
-        <w:ind w:left="420" w:leftChars="0" w:hanging="420" w:firstLineChars="0"/>
-        <w:jc w:val="both"/>
-        <w:rPr>
-          <w:rFonts w:hint="default"/>
-          <w:b/>
-          <w:bCs/>
-        </w:rPr>
-      </w:pPr>
-      <w:r>
-        <w:rPr>
-          <w:rFonts w:hint="default"/>
-          <w:b/>
-          <w:bCs/>
-          <w:lang w:val="es-ES"/>
-        </w:rPr>
-        <w:t>R</w:t>
-      </w:r>
-      <w:r>
-        <w:rPr>
-          <w:rFonts w:hint="default"/>
-          <w:b/>
-          <w:bCs/>
-        </w:rPr>
-        <w:t>ealice una consulta que me permita conocer que medicamentos a tomado cada paciente y la dosis suministrada.</w:t>
-      </w:r>
-    </w:p>
-    <w:p>
-      <w:pPr>
-        <w:numPr>
-          <w:numId w:val="0"/>
-        </w:numPr>
-        <w:jc w:val="both"/>
-        <w:rPr>
-          <w:rFonts w:hint="default"/>
-          <w:b/>
-          <w:bCs/>
-        </w:rPr>
-      </w:pPr>
-    </w:p>
-    <w:p>
-      <w:pPr>
-        <w:numPr>
-          <w:numId w:val="0"/>
-        </w:numPr>
-        <w:jc w:val="both"/>
-        <w:rPr>
-          <w:rFonts w:hint="default"/>
-          <w:b/>
-          <w:bCs/>
-        </w:rPr>
-      </w:pPr>
-    </w:p>
-    <w:p>
-      <w:pPr>
-        <w:numPr>
-          <w:ilvl w:val="0"/>
-          <w:numId w:val="1"/>
-        </w:numPr>
-        <w:ind w:left="420" w:leftChars="0" w:hanging="420" w:firstLineChars="0"/>
-        <w:jc w:val="both"/>
-        <w:rPr>
-          <w:rFonts w:hint="default"/>
-          <w:b/>
-          <w:bCs/>
-        </w:rPr>
-      </w:pPr>
-      <w:r>
-        <w:rPr>
-          <w:rFonts w:hint="default"/>
-          <w:b/>
-          <w:bCs/>
-          <w:lang w:val="es-ES"/>
-        </w:rPr>
-        <w:t>R</w:t>
-      </w:r>
-      <w:r>
-        <w:rPr>
-          <w:rFonts w:hint="default"/>
-          <w:b/>
-          <w:bCs/>
-        </w:rPr>
-        <w:t>ealice una consulta que me permita conocer que enfermeros estuvieron en los procedimientos de los pacientes.</w:t>
-      </w:r>
-    </w:p>
-    <w:p>
-      <w:pPr>
-        <w:numPr>
-          <w:numId w:val="0"/>
-        </w:numPr>
-        <w:jc w:val="both"/>
-        <w:rPr>
-          <w:rFonts w:hint="default"/>
-          <w:b/>
-          <w:bCs/>
-        </w:rPr>
-      </w:pPr>
-    </w:p>
-    <w:p>
-      <w:pPr>
-        <w:numPr>
-          <w:numId w:val="0"/>
-        </w:numPr>
-        <w:jc w:val="both"/>
-        <w:rPr>
-          <w:rFonts w:hint="default"/>
-          <w:b/>
-          <w:bCs/>
-        </w:rPr>
-      </w:pPr>
-    </w:p>
-    <w:p>
-      <w:pPr>
-        <w:numPr>
-          <w:ilvl w:val="0"/>
-          <w:numId w:val="1"/>
-        </w:numPr>
-        <w:ind w:left="420" w:leftChars="0" w:hanging="420" w:firstLineChars="0"/>
-        <w:jc w:val="both"/>
-      </w:pPr>
-      <w:r>
-        <w:rPr>
-          <w:rFonts w:hint="default"/>
-          <w:b/>
-          <w:bCs/>
-        </w:rPr>
-        <w:t>Realice las tres vistas que considere sean las más importantes y explique el motivo de su selección</w:t>
-      </w:r>
-      <w:r>
-        <w:rPr>
-          <w:rFonts w:hint="default"/>
-        </w:rPr>
-        <w:t>.</w:t>
-      </w:r>
-    </w:p>
-    <w:p>
-      <w:pPr>
-        <w:numPr>
-          <w:numId w:val="0"/>
-        </w:numPr>
-        <w:jc w:val="both"/>
-      </w:pPr>
     </w:p>
     <w:p>
       <w:pPr>

</xml_diff>